<commit_message>
Standardized regression coefficients in the figures and the table in the manuscript
</commit_message>
<xml_diff>
--- a/Manuscript/manuscriptV3.6.docx
+++ b/Manuscript/manuscriptV3.6.docx
@@ -26,8 +26,16 @@
         <w:rPr>
           <w:szCs w:val="24"/>
         </w:rPr>
-        <w:t>limited influence on flowering phenology in a tallgrass prairie</w:t>
-      </w:r>
+        <w:t xml:space="preserve">limited influence on flowering phenology in a tallgrass </w:t>
+      </w:r>
+      <w:proofErr w:type="gramStart"/>
+      <w:r>
+        <w:rPr>
+          <w:szCs w:val="24"/>
+        </w:rPr>
+        <w:t>prairie</w:t>
+      </w:r>
+      <w:proofErr w:type="gramEnd"/>
     </w:p>
     <w:p>
       <w:pPr>
@@ -169,31 +177,20 @@
         </w:rPr>
         <w:t xml:space="preserve">We combined a historical data set of first flowering dates in Minnesota tallgrass prairie with climatic data to construct a structural equation model, testing hypotheses </w:t>
       </w:r>
-      <w:del w:id="1" w:author="Emma Chandler" w:date="2021-03-21T10:12:00Z">
-        <w:r>
-          <w:rPr>
-            <w:sz w:val="24"/>
-            <w:szCs w:val="24"/>
-          </w:rPr>
-          <w:delText xml:space="preserve">about </w:delText>
-        </w:r>
-      </w:del>
-      <w:ins w:id="2" w:author="Emma Chandler" w:date="2021-03-21T10:12:00Z">
-        <w:r>
-          <w:rPr>
-            <w:sz w:val="24"/>
-            <w:szCs w:val="24"/>
-          </w:rPr>
-          <w:t>on</w:t>
-        </w:r>
-        <w:r>
-          <w:rPr>
-            <w:sz w:val="24"/>
-            <w:szCs w:val="24"/>
-          </w:rPr>
-          <w:t xml:space="preserve"> </w:t>
-        </w:r>
-      </w:ins>
+      <w:r>
+        <w:rPr>
+          <w:sz w:val="24"/>
+          <w:szCs w:val="24"/>
+        </w:rPr>
+        <w:t>on</w:t>
+      </w:r>
+      <w:r>
+        <w:rPr>
+          <w:sz w:val="24"/>
+          <w:szCs w:val="24"/>
+        </w:rPr>
+        <w:t xml:space="preserve"> </w:t>
+      </w:r>
       <w:r>
         <w:rPr>
           <w:sz w:val="24"/>
@@ -892,7 +889,23 @@
           <w:sz w:val="24"/>
           <w:szCs w:val="24"/>
         </w:rPr>
-        <w:t xml:space="preserve"> dependent on flowering phenology. Schemske et al. (1977) found that </w:t>
+        <w:t xml:space="preserve"> dependent on flowering phenology. </w:t>
+      </w:r>
+      <w:proofErr w:type="spellStart"/>
+      <w:r>
+        <w:rPr>
+          <w:sz w:val="24"/>
+          <w:szCs w:val="24"/>
+        </w:rPr>
+        <w:t>Schemske</w:t>
+      </w:r>
+      <w:proofErr w:type="spellEnd"/>
+      <w:r>
+        <w:rPr>
+          <w:sz w:val="24"/>
+          <w:szCs w:val="24"/>
+        </w:rPr>
+        <w:t xml:space="preserve"> et al. (1977) found that </w:t>
       </w:r>
       <w:r>
         <w:rPr>
@@ -1230,7 +1243,6 @@
         <w:spacing w:line="480" w:lineRule="auto"/>
         <w:ind w:firstLine="360"/>
         <w:rPr>
-          <w:del w:id="3" w:author="Emma Chandler" w:date="2021-03-21T10:18:00Z"/>
           <w:sz w:val="24"/>
           <w:szCs w:val="24"/>
         </w:rPr>
@@ -1347,7 +1359,23 @@
           <w:sz w:val="24"/>
           <w:szCs w:val="24"/>
         </w:rPr>
-        <w:t xml:space="preserve"> Dunnell and Travers (2011) also found prairie species shifting both earlier and later in response to temperature changes</w:t>
+        <w:t xml:space="preserve"> </w:t>
+      </w:r>
+      <w:proofErr w:type="spellStart"/>
+      <w:r>
+        <w:rPr>
+          <w:sz w:val="24"/>
+          <w:szCs w:val="24"/>
+        </w:rPr>
+        <w:t>Dunnell</w:t>
+      </w:r>
+      <w:proofErr w:type="spellEnd"/>
+      <w:r>
+        <w:rPr>
+          <w:sz w:val="24"/>
+          <w:szCs w:val="24"/>
+        </w:rPr>
+        <w:t xml:space="preserve"> and Travers (2011) also found prairie species shifting both earlier and later in response to temperature changes</w:t>
       </w:r>
       <w:r>
         <w:rPr>
@@ -1439,7 +1467,23 @@
           <w:sz w:val="24"/>
           <w:szCs w:val="24"/>
         </w:rPr>
-        <w:t>. Changes in precipitation patterns have also been predicted as a result of a warming globe. For example, o</w:t>
+        <w:t xml:space="preserve">. Changes in precipitation patterns have also been predicted </w:t>
+      </w:r>
+      <w:proofErr w:type="gramStart"/>
+      <w:r>
+        <w:rPr>
+          <w:sz w:val="24"/>
+          <w:szCs w:val="24"/>
+        </w:rPr>
+        <w:t>as a result of</w:t>
+      </w:r>
+      <w:proofErr w:type="gramEnd"/>
+      <w:r>
+        <w:rPr>
+          <w:sz w:val="24"/>
+          <w:szCs w:val="24"/>
+        </w:rPr>
+        <w:t xml:space="preserve"> a warming globe. For example, o</w:t>
       </w:r>
       <w:r>
         <w:rPr>
@@ -1455,7 +1499,7 @@
         </w:rPr>
         <w:t xml:space="preserve"> </w:t>
       </w:r>
-      <w:commentRangeStart w:id="4"/>
+      <w:commentRangeStart w:id="1"/>
       <w:r>
         <w:rPr>
           <w:sz w:val="24"/>
@@ -1492,12 +1536,12 @@
         </w:rPr>
         <w:fldChar w:fldCharType="end"/>
       </w:r>
-      <w:commentRangeEnd w:id="4"/>
+      <w:commentRangeEnd w:id="1"/>
       <w:r>
         <w:rPr>
           <w:rStyle w:val="CommentReference"/>
         </w:rPr>
-        <w:commentReference w:id="4"/>
+        <w:commentReference w:id="1"/>
       </w:r>
       <w:r>
         <w:rPr>
@@ -1519,6 +1563,90 @@
           <w:szCs w:val="24"/>
         </w:rPr>
         <w:t xml:space="preserve">In the northern plains, where winters can be relatively long and harsh, changes in precipitation have the potential to influence plants primarily as snow. </w:t>
+      </w:r>
+      <w:r>
+        <w:rPr>
+          <w:sz w:val="24"/>
+          <w:szCs w:val="24"/>
+        </w:rPr>
+        <w:t>Snow could affect flowering phenology in several ways</w:t>
+      </w:r>
+      <w:r>
+        <w:rPr>
+          <w:sz w:val="24"/>
+          <w:szCs w:val="24"/>
+        </w:rPr>
+        <w:t xml:space="preserve">. During bud emergence, snow cover decreases the amount of sunlight plants receive but also insulates buds from frost events. </w:t>
+      </w:r>
+      <w:r>
+        <w:rPr>
+          <w:sz w:val="24"/>
+          <w:szCs w:val="24"/>
+        </w:rPr>
+        <w:t>W</w:t>
+      </w:r>
+      <w:r>
+        <w:rPr>
+          <w:sz w:val="24"/>
+          <w:szCs w:val="24"/>
+        </w:rPr>
+        <w:t>hen</w:t>
+      </w:r>
+      <w:r>
+        <w:rPr>
+          <w:sz w:val="24"/>
+          <w:szCs w:val="24"/>
+        </w:rPr>
+        <w:t xml:space="preserve"> snow melt</w:t>
+      </w:r>
+      <w:r>
+        <w:rPr>
+          <w:sz w:val="24"/>
+          <w:szCs w:val="24"/>
+        </w:rPr>
+        <w:t>s</w:t>
+      </w:r>
+      <w:r>
+        <w:rPr>
+          <w:sz w:val="24"/>
+          <w:szCs w:val="24"/>
+        </w:rPr>
+        <w:t>,</w:t>
+      </w:r>
+      <w:r>
+        <w:rPr>
+          <w:sz w:val="24"/>
+          <w:szCs w:val="24"/>
+        </w:rPr>
+        <w:t xml:space="preserve"> soil temperature should increase quickly promoting plant growth. </w:t>
+      </w:r>
+      <w:r>
+        <w:rPr>
+          <w:sz w:val="24"/>
+          <w:szCs w:val="24"/>
+        </w:rPr>
+        <w:t>Additionally</w:t>
+      </w:r>
+      <w:r>
+        <w:rPr>
+          <w:sz w:val="24"/>
+          <w:szCs w:val="24"/>
+        </w:rPr>
+        <w:t>, s</w:t>
+      </w:r>
+      <w:r>
+        <w:rPr>
+          <w:sz w:val="24"/>
+          <w:szCs w:val="24"/>
+        </w:rPr>
+        <w:t>ubstantial amounts of moisture are released into the soil and supply plants well into the summer.</w:t>
+      </w:r>
+      <w:r>
+        <w:rPr>
+          <w:sz w:val="24"/>
+          <w:szCs w:val="24"/>
+        </w:rPr>
+        <w:t xml:space="preserve"> </w:t>
       </w:r>
     </w:p>
     <w:p>
@@ -1526,111 +1654,73 @@
         <w:spacing w:line="480" w:lineRule="auto"/>
         <w:ind w:firstLine="360"/>
         <w:rPr>
-          <w:ins w:id="5" w:author="Emma Chandler" w:date="2021-03-21T10:18:00Z"/>
-          <w:sz w:val="24"/>
-          <w:szCs w:val="24"/>
-        </w:rPr>
-      </w:pPr>
-      <w:r>
-        <w:rPr>
-          <w:sz w:val="24"/>
-          <w:szCs w:val="24"/>
-        </w:rPr>
-        <w:t>Snow could affect flowering phenology in several ways</w:t>
-      </w:r>
-      <w:r>
-        <w:rPr>
-          <w:sz w:val="24"/>
-          <w:szCs w:val="24"/>
-        </w:rPr>
-        <w:t xml:space="preserve">. During bud emergence, snow cover decreases the amount of sunlight plants receive but also insulates buds from frost events. </w:t>
-      </w:r>
-      <w:del w:id="6" w:author="Emma Chandler" w:date="2021-03-21T10:17:00Z">
-        <w:r>
-          <w:rPr>
-            <w:sz w:val="24"/>
-            <w:szCs w:val="24"/>
-          </w:rPr>
-          <w:delText>However, w</w:delText>
-        </w:r>
-      </w:del>
-      <w:ins w:id="7" w:author="Emma Chandler" w:date="2021-03-21T10:17:00Z">
-        <w:r>
-          <w:rPr>
-            <w:sz w:val="24"/>
-            <w:szCs w:val="24"/>
-          </w:rPr>
-          <w:t>W</w:t>
-        </w:r>
-      </w:ins>
-      <w:r>
-        <w:rPr>
-          <w:sz w:val="24"/>
-          <w:szCs w:val="24"/>
-        </w:rPr>
-        <w:t>hen</w:t>
-      </w:r>
-      <w:r>
-        <w:rPr>
-          <w:sz w:val="24"/>
-          <w:szCs w:val="24"/>
-        </w:rPr>
-        <w:t xml:space="preserve"> snow melt</w:t>
-      </w:r>
-      <w:r>
-        <w:rPr>
-          <w:sz w:val="24"/>
-          <w:szCs w:val="24"/>
-        </w:rPr>
-        <w:t>s</w:t>
-      </w:r>
-      <w:ins w:id="8" w:author="Emma Chandler" w:date="2021-03-21T10:16:00Z">
-        <w:r>
-          <w:rPr>
-            <w:sz w:val="24"/>
-            <w:szCs w:val="24"/>
-          </w:rPr>
-          <w:t>,</w:t>
-        </w:r>
-      </w:ins>
-      <w:r>
-        <w:rPr>
-          <w:sz w:val="24"/>
-          <w:szCs w:val="24"/>
-        </w:rPr>
-        <w:t xml:space="preserve"> soil temperature should increase quickly promoting plant growth. </w:t>
-      </w:r>
-      <w:del w:id="9" w:author="Emma Chandler" w:date="2021-03-21T10:17:00Z">
-        <w:r>
-          <w:rPr>
-            <w:sz w:val="24"/>
-            <w:szCs w:val="24"/>
-          </w:rPr>
-          <w:delText>In addition</w:delText>
-        </w:r>
-      </w:del>
-      <w:ins w:id="10" w:author="Emma Chandler" w:date="2021-03-21T10:17:00Z">
-        <w:r>
-          <w:rPr>
-            <w:sz w:val="24"/>
-            <w:szCs w:val="24"/>
-          </w:rPr>
-          <w:t>Additionally</w:t>
-        </w:r>
-      </w:ins>
-      <w:r>
-        <w:rPr>
-          <w:sz w:val="24"/>
-          <w:szCs w:val="24"/>
-        </w:rPr>
-        <w:t>, s</w:t>
-      </w:r>
-      <w:r>
-        <w:rPr>
-          <w:sz w:val="24"/>
-          <w:szCs w:val="24"/>
-        </w:rPr>
-        <w:t>ubstantial amounts of moisture are released into the soil and supply plants well into the summer.</w:t>
+          <w:sz w:val="24"/>
+          <w:szCs w:val="24"/>
+        </w:rPr>
+      </w:pPr>
+      <w:r>
+        <w:rPr>
+          <w:sz w:val="24"/>
+          <w:szCs w:val="24"/>
+        </w:rPr>
+        <w:t xml:space="preserve">Snowpack </w:t>
+      </w:r>
+      <w:r>
+        <w:rPr>
+          <w:sz w:val="24"/>
+          <w:szCs w:val="24"/>
+        </w:rPr>
+        <w:t xml:space="preserve">has been found to </w:t>
+      </w:r>
+      <w:r>
+        <w:rPr>
+          <w:sz w:val="24"/>
+          <w:szCs w:val="24"/>
+        </w:rPr>
+        <w:t>alter flowering phenology in montane and tundra species</w:t>
+      </w:r>
+      <w:r>
+        <w:rPr>
+          <w:sz w:val="24"/>
+          <w:szCs w:val="24"/>
+        </w:rPr>
+        <w:t xml:space="preserve">. Inouye et al. </w:t>
+      </w:r>
+      <w:r>
+        <w:rPr>
+          <w:sz w:val="24"/>
+          <w:szCs w:val="24"/>
+        </w:rPr>
+        <w:fldChar w:fldCharType="begin"/>
+      </w:r>
+      <w:r>
+        <w:rPr>
+          <w:sz w:val="24"/>
+          <w:szCs w:val="24"/>
+        </w:rPr>
+        <w:instrText xml:space="preserve"> ADDIN EN.CITE &lt;EndNote&gt;&lt;Cite ExcludeAuth="1"&gt;&lt;Author&gt;Inouye&lt;/Author&gt;&lt;Year&gt;2002&lt;/Year&gt;&lt;IDText&gt;Variation in timing and abundance of flowering by Delphinium barbeyi Huth (Ranunculaceae): the roles of snowpack, frost, and La Nina, in the context of climate change&lt;/IDText&gt;&lt;DisplayText&gt;(2002)&lt;/DisplayText&gt;&lt;record&gt;&lt;keywords&gt;&lt;keyword&gt;phenology&lt;/keyword&gt;&lt;/keywords&gt;&lt;titles&gt;&lt;title&gt;Variation in timing and abundance of flowering by Delphinium barbeyi Huth (Ranunculaceae): the roles of snowpack, frost, and La Nina, in the context of climate change&lt;/title&gt;&lt;secondary-title&gt;Oecologia&lt;/secondary-title&gt;&lt;/titles&gt;&lt;pages&gt;543-550&lt;/pages&gt;&lt;contributors&gt;&lt;authors&gt;&lt;author&gt;Inouye, David W.&lt;/author&gt;&lt;author&gt;Morales, Manuel A.&lt;/author&gt;&lt;author&gt;Dodge, Gary J.&lt;/author&gt;&lt;/authors&gt;&lt;/contributors&gt;&lt;added-date format="utc"&gt;0&lt;/added-date&gt;&lt;ref-type name="Journal Article"&gt;17&lt;/ref-type&gt;&lt;dates&gt;&lt;year&gt;2002&lt;/year&gt;&lt;/dates&gt;&lt;rec-number&gt;34&lt;/rec-number&gt;&lt;last-updated-date format="utc"&gt;1600740852&lt;/last-updated-date&gt;&lt;volume&gt;130&lt;/volume&gt;&lt;/record&gt;&lt;/Cite&gt;&lt;/EndNote&gt;</w:instrText>
+      </w:r>
+      <w:r>
+        <w:rPr>
+          <w:sz w:val="24"/>
+          <w:szCs w:val="24"/>
+        </w:rPr>
+        <w:fldChar w:fldCharType="separate"/>
+      </w:r>
+      <w:r>
+        <w:rPr>
+          <w:noProof/>
+          <w:sz w:val="24"/>
+          <w:szCs w:val="24"/>
+        </w:rPr>
+        <w:t>(2002)</w:t>
+      </w:r>
+      <w:r>
+        <w:rPr>
+          <w:sz w:val="24"/>
+          <w:szCs w:val="24"/>
+        </w:rPr>
+        <w:fldChar w:fldCharType="end"/>
       </w:r>
       <w:r>
         <w:rPr>
@@ -1638,6 +1728,196 @@
           <w:szCs w:val="24"/>
         </w:rPr>
         <w:t xml:space="preserve"> </w:t>
+      </w:r>
+      <w:r>
+        <w:rPr>
+          <w:sz w:val="24"/>
+          <w:szCs w:val="24"/>
+        </w:rPr>
+        <w:t>foun</w:t>
+      </w:r>
+      <w:r>
+        <w:rPr>
+          <w:sz w:val="24"/>
+          <w:szCs w:val="24"/>
+        </w:rPr>
+        <w:t xml:space="preserve">d a significant correlation between </w:t>
+      </w:r>
+      <w:r>
+        <w:rPr>
+          <w:sz w:val="24"/>
+          <w:szCs w:val="24"/>
+        </w:rPr>
+        <w:t>date of first</w:t>
+      </w:r>
+      <w:r>
+        <w:rPr>
+          <w:sz w:val="24"/>
+          <w:szCs w:val="24"/>
+        </w:rPr>
+        <w:t xml:space="preserve"> bare ground and date of first flowering for </w:t>
+      </w:r>
+      <w:r>
+        <w:rPr>
+          <w:i/>
+          <w:iCs/>
+          <w:sz w:val="24"/>
+          <w:szCs w:val="24"/>
+        </w:rPr>
+        <w:t xml:space="preserve">Delphinium </w:t>
+      </w:r>
+      <w:proofErr w:type="spellStart"/>
+      <w:r>
+        <w:rPr>
+          <w:i/>
+          <w:iCs/>
+          <w:sz w:val="24"/>
+          <w:szCs w:val="24"/>
+        </w:rPr>
+        <w:t>barbeyi</w:t>
+      </w:r>
+      <w:proofErr w:type="spellEnd"/>
+      <w:r>
+        <w:rPr>
+          <w:sz w:val="24"/>
+          <w:szCs w:val="24"/>
+        </w:rPr>
+        <w:t>, a subalpine species.</w:t>
+      </w:r>
+      <w:r>
+        <w:rPr>
+          <w:sz w:val="24"/>
+          <w:szCs w:val="24"/>
+        </w:rPr>
+        <w:t xml:space="preserve"> </w:t>
+      </w:r>
+      <w:r>
+        <w:rPr>
+          <w:sz w:val="24"/>
+          <w:szCs w:val="24"/>
+        </w:rPr>
+        <w:t>Similarly, Sherwood et al. (2017) found advanced emergence, bud break, and flowering in a montane forb when snowpack was reduced. However, the snow removal treatment also resulted in increased frost damage among buds due to the lack of insulation from snow and freezing night temperatures</w:t>
+      </w:r>
+      <w:r>
+        <w:rPr>
+          <w:sz w:val="24"/>
+          <w:szCs w:val="24"/>
+        </w:rPr>
+        <w:t xml:space="preserve"> </w:t>
+      </w:r>
+      <w:r>
+        <w:rPr>
+          <w:sz w:val="24"/>
+          <w:szCs w:val="24"/>
+        </w:rPr>
+        <w:fldChar w:fldCharType="begin"/>
+      </w:r>
+      <w:r>
+        <w:rPr>
+          <w:sz w:val="24"/>
+          <w:szCs w:val="24"/>
+        </w:rPr>
+        <w:instrText xml:space="preserve"> ADDIN EN.CITE &lt;EndNote&gt;&lt;Cite&gt;&lt;Author&gt;Sherwood&lt;/Author&gt;&lt;Year&gt;2017&lt;/Year&gt;&lt;IDText&gt;Effects of experimentally reduced snowpack and passive warming on montane meadow plant phenology and floral resources&lt;/IDText&gt;&lt;DisplayText&gt;(Sherwood et al. 2017)&lt;/DisplayText&gt;&lt;record&gt;&lt;dates&gt;&lt;pub-dates&gt;&lt;date&gt;Mar&lt;/date&gt;&lt;/pub-dates&gt;&lt;year&gt;2017&lt;/year&gt;&lt;/dates&gt;&lt;urls&gt;&lt;related-urls&gt;&lt;url&gt;&amp;lt;Go to ISI&amp;gt;://WOS:000397102400037&lt;/url&gt;&lt;/related-urls&gt;&lt;/urls&gt;&lt;isbn&gt;2150-8925&lt;/isbn&gt;&lt;titles&gt;&lt;title&gt;Effects of experimentally reduced snowpack and passive warming on montane meadow plant phenology and floral resources&lt;/title&gt;&lt;secondary-title&gt;Ecosphere&lt;/secondary-title&gt;&lt;/titles&gt;&lt;number&gt;3&lt;/number&gt;&lt;contributors&gt;&lt;authors&gt;&lt;author&gt;Sherwood, J. A.&lt;/author&gt;&lt;author&gt;Debinski, D. M.&lt;/author&gt;&lt;author&gt;Caragea, P. C.&lt;/author&gt;&lt;author&gt;Germino, M. J.&lt;/author&gt;&lt;/authors&gt;&lt;/contributors&gt;&lt;custom7&gt;e01745&lt;/custom7&gt;&lt;added-date format="utc"&gt;1610686871&lt;/added-date&gt;&lt;ref-type name="Journal Article"&gt;17&lt;/ref-type&gt;&lt;rec-number&gt;638&lt;/rec-number&gt;&lt;last-updated-date format="utc"&gt;1610687053&lt;/last-updated-date&gt;&lt;accession-num&gt;WOS:000397102400037&lt;/accession-num&gt;&lt;electronic-resource-num&gt;10.1002/ecs2.1745&lt;/electronic-resource-num&gt;&lt;volume&gt;8&lt;/volume&gt;&lt;/record&gt;&lt;/Cite&gt;&lt;/EndNote&gt;</w:instrText>
+      </w:r>
+      <w:r>
+        <w:rPr>
+          <w:sz w:val="24"/>
+          <w:szCs w:val="24"/>
+        </w:rPr>
+        <w:fldChar w:fldCharType="separate"/>
+      </w:r>
+      <w:r>
+        <w:rPr>
+          <w:noProof/>
+          <w:sz w:val="24"/>
+          <w:szCs w:val="24"/>
+        </w:rPr>
+        <w:t>(Sherwood et al. 2017)</w:t>
+      </w:r>
+      <w:r>
+        <w:rPr>
+          <w:sz w:val="24"/>
+          <w:szCs w:val="24"/>
+        </w:rPr>
+        <w:fldChar w:fldCharType="end"/>
+      </w:r>
+      <w:r>
+        <w:rPr>
+          <w:sz w:val="24"/>
+          <w:szCs w:val="24"/>
+        </w:rPr>
+        <w:t xml:space="preserve">. Species in the tundra had similar responses. </w:t>
+      </w:r>
+      <w:r>
+        <w:rPr>
+          <w:sz w:val="24"/>
+          <w:szCs w:val="24"/>
+        </w:rPr>
+        <w:t xml:space="preserve">Bjorkman et al. </w:t>
+      </w:r>
+      <w:r>
+        <w:rPr>
+          <w:sz w:val="24"/>
+          <w:szCs w:val="24"/>
+        </w:rPr>
+        <w:fldChar w:fldCharType="begin"/>
+      </w:r>
+      <w:r>
+        <w:rPr>
+          <w:sz w:val="24"/>
+          <w:szCs w:val="24"/>
+        </w:rPr>
+        <w:instrText xml:space="preserve"> ADDIN EN.CITE &lt;EndNote&gt;&lt;Cite ExcludeAuth="1"&gt;&lt;Author&gt;Bjorkman&lt;/Author&gt;&lt;Year&gt;2015&lt;/Year&gt;&lt;IDText&gt;Contrasting effects of warming and increased snowfall on Arctic tundra plant phenology over the past two decades&lt;/IDText&gt;&lt;DisplayText&gt;(2015)&lt;/DisplayText&gt;&lt;record&gt;&lt;dates&gt;&lt;pub-dates&gt;&lt;date&gt;Dec&lt;/date&gt;&lt;/pub-dates&gt;&lt;year&gt;2015&lt;/year&gt;&lt;/dates&gt;&lt;urls&gt;&lt;related-urls&gt;&lt;url&gt;&amp;lt;Go to ISI&amp;gt;://WOS:000364777400030&lt;/url&gt;&lt;/related-urls&gt;&lt;/urls&gt;&lt;isbn&gt;1354-1013&lt;/isbn&gt;&lt;titles&gt;&lt;title&gt;Contrasting effects of warming and increased snowfall on Arctic tundra plant phenology over the past two decades&lt;/title&gt;&lt;secondary-title&gt;Global Change Biology&lt;/secondary-title&gt;&lt;/titles&gt;&lt;pages&gt;4651-4661&lt;/pages&gt;&lt;number&gt;12&lt;/number&gt;&lt;contributors&gt;&lt;authors&gt;&lt;author&gt;Bjorkman, Anne D.&lt;/author&gt;&lt;author&gt;Elmendorf, Sarah C.&lt;/author&gt;&lt;author&gt;Beamish, Alison L.&lt;/author&gt;&lt;author&gt;Vellend, Mark&lt;/author&gt;&lt;author&gt;Henry, Gregory H. R.&lt;/author&gt;&lt;/authors&gt;&lt;/contributors&gt;&lt;added-date format="utc"&gt;1610686871&lt;/added-date&gt;&lt;ref-type name="Journal Article"&gt;17&lt;/ref-type&gt;&lt;rec-number&gt;640&lt;/rec-number&gt;&lt;last-updated-date format="utc"&gt;1610687053&lt;/last-updated-date&gt;&lt;accession-num&gt;WOS:000364777400030&lt;/accession-num&gt;&lt;electronic-resource-num&gt;10.1111/gcb.13051&lt;/electronic-resource-num&gt;&lt;volume&gt;21&lt;/volume&gt;&lt;/record&gt;&lt;/Cite&gt;&lt;/EndNote&gt;</w:instrText>
+      </w:r>
+      <w:r>
+        <w:rPr>
+          <w:sz w:val="24"/>
+          <w:szCs w:val="24"/>
+        </w:rPr>
+        <w:fldChar w:fldCharType="separate"/>
+      </w:r>
+      <w:r>
+        <w:rPr>
+          <w:noProof/>
+          <w:sz w:val="24"/>
+          <w:szCs w:val="24"/>
+        </w:rPr>
+        <w:t>(2015)</w:t>
+      </w:r>
+      <w:r>
+        <w:rPr>
+          <w:sz w:val="24"/>
+          <w:szCs w:val="24"/>
+        </w:rPr>
+        <w:fldChar w:fldCharType="end"/>
+      </w:r>
+      <w:r>
+        <w:rPr>
+          <w:sz w:val="24"/>
+          <w:szCs w:val="24"/>
+        </w:rPr>
+        <w:t xml:space="preserve"> </w:t>
+      </w:r>
+      <w:r>
+        <w:rPr>
+          <w:sz w:val="24"/>
+          <w:szCs w:val="24"/>
+        </w:rPr>
+        <w:t xml:space="preserve">found that snowmelt was strongly related to flowering time for four arctic tundra species, while temperature was not </w:t>
+      </w:r>
+      <w:r>
+        <w:rPr>
+          <w:sz w:val="24"/>
+          <w:szCs w:val="24"/>
+        </w:rPr>
+        <w:t xml:space="preserve">a </w:t>
+      </w:r>
+      <w:r>
+        <w:rPr>
+          <w:sz w:val="24"/>
+          <w:szCs w:val="24"/>
+        </w:rPr>
+        <w:t>consistent driver of flowering phenology.</w:t>
       </w:r>
     </w:p>
     <w:p>
@@ -1645,73 +1925,59 @@
         <w:spacing w:line="480" w:lineRule="auto"/>
         <w:ind w:firstLine="360"/>
         <w:rPr>
-          <w:sz w:val="24"/>
-          <w:szCs w:val="24"/>
-        </w:rPr>
-      </w:pPr>
-      <w:r>
-        <w:rPr>
-          <w:sz w:val="24"/>
-          <w:szCs w:val="24"/>
-        </w:rPr>
-        <w:t xml:space="preserve">Snowpack </w:t>
-      </w:r>
-      <w:r>
-        <w:rPr>
-          <w:sz w:val="24"/>
-          <w:szCs w:val="24"/>
-        </w:rPr>
-        <w:t xml:space="preserve">has been found to </w:t>
-      </w:r>
-      <w:r>
-        <w:rPr>
-          <w:sz w:val="24"/>
-          <w:szCs w:val="24"/>
-        </w:rPr>
-        <w:t>alter flowering phenology in montane and tundra species</w:t>
-      </w:r>
-      <w:r>
-        <w:rPr>
-          <w:sz w:val="24"/>
-          <w:szCs w:val="24"/>
-        </w:rPr>
-        <w:t xml:space="preserve">. Inouye et al. </w:t>
-      </w:r>
-      <w:r>
-        <w:rPr>
-          <w:sz w:val="24"/>
-          <w:szCs w:val="24"/>
-        </w:rPr>
-        <w:fldChar w:fldCharType="begin"/>
-      </w:r>
-      <w:r>
-        <w:rPr>
-          <w:sz w:val="24"/>
-          <w:szCs w:val="24"/>
-        </w:rPr>
-        <w:instrText xml:space="preserve"> ADDIN EN.CITE &lt;EndNote&gt;&lt;Cite ExcludeAuth="1"&gt;&lt;Author&gt;Inouye&lt;/Author&gt;&lt;Year&gt;2002&lt;/Year&gt;&lt;IDText&gt;Variation in timing and abundance of flowering by Delphinium barbeyi Huth (Ranunculaceae): the roles of snowpack, frost, and La Nina, in the context of climate change&lt;/IDText&gt;&lt;DisplayText&gt;(2002)&lt;/DisplayText&gt;&lt;record&gt;&lt;keywords&gt;&lt;keyword&gt;phenology&lt;/keyword&gt;&lt;/keywords&gt;&lt;titles&gt;&lt;title&gt;Variation in timing and abundance of flowering by Delphinium barbeyi Huth (Ranunculaceae): the roles of snowpack, frost, and La Nina, in the context of climate change&lt;/title&gt;&lt;secondary-title&gt;Oecologia&lt;/secondary-title&gt;&lt;/titles&gt;&lt;pages&gt;543-550&lt;/pages&gt;&lt;contributors&gt;&lt;authors&gt;&lt;author&gt;Inouye, David W.&lt;/author&gt;&lt;author&gt;Morales, Manuel A.&lt;/author&gt;&lt;author&gt;Dodge, Gary J.&lt;/author&gt;&lt;/authors&gt;&lt;/contributors&gt;&lt;added-date format="utc"&gt;0&lt;/added-date&gt;&lt;ref-type name="Journal Article"&gt;17&lt;/ref-type&gt;&lt;dates&gt;&lt;year&gt;2002&lt;/year&gt;&lt;/dates&gt;&lt;rec-number&gt;34&lt;/rec-number&gt;&lt;last-updated-date format="utc"&gt;1600740852&lt;/last-updated-date&gt;&lt;volume&gt;130&lt;/volume&gt;&lt;/record&gt;&lt;/Cite&gt;&lt;/EndNote&gt;</w:instrText>
-      </w:r>
-      <w:r>
-        <w:rPr>
-          <w:sz w:val="24"/>
-          <w:szCs w:val="24"/>
-        </w:rPr>
-        <w:fldChar w:fldCharType="separate"/>
-      </w:r>
-      <w:r>
-        <w:rPr>
-          <w:noProof/>
-          <w:sz w:val="24"/>
-          <w:szCs w:val="24"/>
-        </w:rPr>
-        <w:t>(2002)</w:t>
-      </w:r>
-      <w:r>
-        <w:rPr>
-          <w:sz w:val="24"/>
-          <w:szCs w:val="24"/>
-        </w:rPr>
-        <w:fldChar w:fldCharType="end"/>
+          <w:rFonts w:cs="Times New Roman"/>
+          <w:sz w:val="24"/>
+          <w:szCs w:val="24"/>
+        </w:rPr>
+      </w:pPr>
+      <w:r>
+        <w:rPr>
+          <w:sz w:val="24"/>
+          <w:szCs w:val="24"/>
+        </w:rPr>
+        <w:t>Though t</w:t>
+      </w:r>
+      <w:r>
+        <w:rPr>
+          <w:sz w:val="24"/>
+          <w:szCs w:val="24"/>
+        </w:rPr>
+        <w:t xml:space="preserve">here have been </w:t>
+      </w:r>
+      <w:r>
+        <w:rPr>
+          <w:sz w:val="24"/>
+          <w:szCs w:val="24"/>
+        </w:rPr>
+        <w:t xml:space="preserve">several </w:t>
+      </w:r>
+      <w:r>
+        <w:rPr>
+          <w:sz w:val="24"/>
+          <w:szCs w:val="24"/>
+        </w:rPr>
+        <w:t>studies on the</w:t>
+      </w:r>
+      <w:r>
+        <w:rPr>
+          <w:sz w:val="24"/>
+          <w:szCs w:val="24"/>
+        </w:rPr>
+        <w:t xml:space="preserve"> effects of snowpack on flowering</w:t>
+      </w:r>
+      <w:r>
+        <w:rPr>
+          <w:sz w:val="24"/>
+          <w:szCs w:val="24"/>
+        </w:rPr>
+        <w:t xml:space="preserve"> phenology </w:t>
+      </w:r>
+      <w:r>
+        <w:rPr>
+          <w:sz w:val="24"/>
+          <w:szCs w:val="24"/>
+        </w:rPr>
+        <w:t>for</w:t>
       </w:r>
       <w:r>
         <w:rPr>
@@ -1725,282 +1991,43 @@
           <w:sz w:val="24"/>
           <w:szCs w:val="24"/>
         </w:rPr>
-        <w:t>foun</w:t>
-      </w:r>
-      <w:r>
-        <w:rPr>
-          <w:sz w:val="24"/>
-          <w:szCs w:val="24"/>
-        </w:rPr>
-        <w:t xml:space="preserve">d a significant correlation between </w:t>
-      </w:r>
-      <w:r>
-        <w:rPr>
-          <w:sz w:val="24"/>
-          <w:szCs w:val="24"/>
-        </w:rPr>
-        <w:t>date of first</w:t>
-      </w:r>
-      <w:r>
-        <w:rPr>
-          <w:sz w:val="24"/>
-          <w:szCs w:val="24"/>
-        </w:rPr>
-        <w:t xml:space="preserve"> bare ground and date of first flowering for </w:t>
-      </w:r>
-      <w:r>
-        <w:rPr>
-          <w:i/>
-          <w:iCs/>
-          <w:sz w:val="24"/>
-          <w:szCs w:val="24"/>
-        </w:rPr>
-        <w:t>Delphinium barbeyi</w:t>
-      </w:r>
-      <w:r>
-        <w:rPr>
-          <w:sz w:val="24"/>
-          <w:szCs w:val="24"/>
-        </w:rPr>
-        <w:t>, a subalpine species.</w:t>
-      </w:r>
-      <w:r>
-        <w:rPr>
-          <w:sz w:val="24"/>
-          <w:szCs w:val="24"/>
-        </w:rPr>
-        <w:t xml:space="preserve"> </w:t>
-      </w:r>
-      <w:r>
-        <w:rPr>
-          <w:sz w:val="24"/>
-          <w:szCs w:val="24"/>
-        </w:rPr>
-        <w:t>Similarly, Sherwood et al. (2017) found advanced emergence, bud break, and flowering in a montane forb when snowpack was reduced. However, the snow removal treatment also resulted in increased frost damage among buds due to the lack of insulation from snow and freezing night temperatures</w:t>
-      </w:r>
-      <w:r>
-        <w:rPr>
-          <w:sz w:val="24"/>
-          <w:szCs w:val="24"/>
-        </w:rPr>
-        <w:t xml:space="preserve"> </w:t>
-      </w:r>
-      <w:r>
-        <w:rPr>
-          <w:sz w:val="24"/>
-          <w:szCs w:val="24"/>
-        </w:rPr>
-        <w:fldChar w:fldCharType="begin"/>
-      </w:r>
-      <w:r>
-        <w:rPr>
-          <w:sz w:val="24"/>
-          <w:szCs w:val="24"/>
-        </w:rPr>
-        <w:instrText xml:space="preserve"> ADDIN EN.CITE &lt;EndNote&gt;&lt;Cite&gt;&lt;Author&gt;Sherwood&lt;/Author&gt;&lt;Year&gt;2017&lt;/Year&gt;&lt;IDText&gt;Effects of experimentally reduced snowpack and passive warming on montane meadow plant phenology and floral resources&lt;/IDText&gt;&lt;DisplayText&gt;(Sherwood et al. 2017)&lt;/DisplayText&gt;&lt;record&gt;&lt;dates&gt;&lt;pub-dates&gt;&lt;date&gt;Mar&lt;/date&gt;&lt;/pub-dates&gt;&lt;year&gt;2017&lt;/year&gt;&lt;/dates&gt;&lt;urls&gt;&lt;related-urls&gt;&lt;url&gt;&amp;lt;Go to ISI&amp;gt;://WOS:000397102400037&lt;/url&gt;&lt;/related-urls&gt;&lt;/urls&gt;&lt;isbn&gt;2150-8925&lt;/isbn&gt;&lt;titles&gt;&lt;title&gt;Effects of experimentally reduced snowpack and passive warming on montane meadow plant phenology and floral resources&lt;/title&gt;&lt;secondary-title&gt;Ecosphere&lt;/secondary-title&gt;&lt;/titles&gt;&lt;number&gt;3&lt;/number&gt;&lt;contributors&gt;&lt;authors&gt;&lt;author&gt;Sherwood, J. A.&lt;/author&gt;&lt;author&gt;Debinski, D. M.&lt;/author&gt;&lt;author&gt;Caragea, P. C.&lt;/author&gt;&lt;author&gt;Germino, M. J.&lt;/author&gt;&lt;/authors&gt;&lt;/contributors&gt;&lt;custom7&gt;e01745&lt;/custom7&gt;&lt;added-date format="utc"&gt;1610686871&lt;/added-date&gt;&lt;ref-type name="Journal Article"&gt;17&lt;/ref-type&gt;&lt;rec-number&gt;638&lt;/rec-number&gt;&lt;last-updated-date format="utc"&gt;1610687053&lt;/last-updated-date&gt;&lt;accession-num&gt;WOS:000397102400037&lt;/accession-num&gt;&lt;electronic-resource-num&gt;10.1002/ecs2.1745&lt;/electronic-resource-num&gt;&lt;volume&gt;8&lt;/volume&gt;&lt;/record&gt;&lt;/Cite&gt;&lt;/EndNote&gt;</w:instrText>
-      </w:r>
-      <w:r>
-        <w:rPr>
-          <w:sz w:val="24"/>
-          <w:szCs w:val="24"/>
-        </w:rPr>
-        <w:fldChar w:fldCharType="separate"/>
-      </w:r>
-      <w:r>
-        <w:rPr>
-          <w:noProof/>
-          <w:sz w:val="24"/>
-          <w:szCs w:val="24"/>
-        </w:rPr>
-        <w:t>(Sherwood et al. 2017)</w:t>
-      </w:r>
-      <w:r>
-        <w:rPr>
-          <w:sz w:val="24"/>
-          <w:szCs w:val="24"/>
-        </w:rPr>
-        <w:fldChar w:fldCharType="end"/>
-      </w:r>
-      <w:r>
-        <w:rPr>
-          <w:sz w:val="24"/>
-          <w:szCs w:val="24"/>
-        </w:rPr>
-        <w:t xml:space="preserve">. Species in the tundra had similar responses. </w:t>
-      </w:r>
-      <w:r>
-        <w:rPr>
-          <w:sz w:val="24"/>
-          <w:szCs w:val="24"/>
-        </w:rPr>
-        <w:t xml:space="preserve">Bjorkman et al. </w:t>
-      </w:r>
-      <w:r>
-        <w:rPr>
-          <w:sz w:val="24"/>
-          <w:szCs w:val="24"/>
-        </w:rPr>
-        <w:fldChar w:fldCharType="begin"/>
-      </w:r>
-      <w:r>
-        <w:rPr>
-          <w:sz w:val="24"/>
-          <w:szCs w:val="24"/>
-        </w:rPr>
-        <w:instrText xml:space="preserve"> ADDIN EN.CITE &lt;EndNote&gt;&lt;Cite ExcludeAuth="1"&gt;&lt;Author&gt;Bjorkman&lt;/Author&gt;&lt;Year&gt;2015&lt;/Year&gt;&lt;IDText&gt;Contrasting effects of warming and increased snowfall on Arctic tundra plant phenology over the past two decades&lt;/IDText&gt;&lt;DisplayText&gt;(2015)&lt;/DisplayText&gt;&lt;record&gt;&lt;dates&gt;&lt;pub-dates&gt;&lt;date&gt;Dec&lt;/date&gt;&lt;/pub-dates&gt;&lt;year&gt;2015&lt;/year&gt;&lt;/dates&gt;&lt;urls&gt;&lt;related-urls&gt;&lt;url&gt;&amp;lt;Go to ISI&amp;gt;://WOS:000364777400030&lt;/url&gt;&lt;/related-urls&gt;&lt;/urls&gt;&lt;isbn&gt;1354-1013&lt;/isbn&gt;&lt;titles&gt;&lt;title&gt;Contrasting effects of warming and increased snowfall on Arctic tundra plant phenology over the past two decades&lt;/title&gt;&lt;secondary-title&gt;Global Change Biology&lt;/secondary-title&gt;&lt;/titles&gt;&lt;pages&gt;4651-4661&lt;/pages&gt;&lt;number&gt;12&lt;/number&gt;&lt;contributors&gt;&lt;authors&gt;&lt;author&gt;Bjorkman, Anne D.&lt;/author&gt;&lt;author&gt;Elmendorf, Sarah C.&lt;/author&gt;&lt;author&gt;Beamish, Alison L.&lt;/author&gt;&lt;author&gt;Vellend, Mark&lt;/author&gt;&lt;author&gt;Henry, Gregory H. R.&lt;/author&gt;&lt;/authors&gt;&lt;/contributors&gt;&lt;added-date format="utc"&gt;1610686871&lt;/added-date&gt;&lt;ref-type name="Journal Article"&gt;17&lt;/ref-type&gt;&lt;rec-number&gt;640&lt;/rec-number&gt;&lt;last-updated-date format="utc"&gt;1610687053&lt;/last-updated-date&gt;&lt;accession-num&gt;WOS:000364777400030&lt;/accession-num&gt;&lt;electronic-resource-num&gt;10.1111/gcb.13051&lt;/electronic-resource-num&gt;&lt;volume&gt;21&lt;/volume&gt;&lt;/record&gt;&lt;/Cite&gt;&lt;/EndNote&gt;</w:instrText>
-      </w:r>
-      <w:r>
-        <w:rPr>
-          <w:sz w:val="24"/>
-          <w:szCs w:val="24"/>
-        </w:rPr>
-        <w:fldChar w:fldCharType="separate"/>
-      </w:r>
-      <w:r>
-        <w:rPr>
-          <w:noProof/>
-          <w:sz w:val="24"/>
-          <w:szCs w:val="24"/>
-        </w:rPr>
-        <w:t>(2015)</w:t>
-      </w:r>
-      <w:r>
-        <w:rPr>
-          <w:sz w:val="24"/>
-          <w:szCs w:val="24"/>
-        </w:rPr>
-        <w:fldChar w:fldCharType="end"/>
-      </w:r>
-      <w:r>
-        <w:rPr>
-          <w:sz w:val="24"/>
-          <w:szCs w:val="24"/>
-        </w:rPr>
-        <w:t xml:space="preserve"> </w:t>
-      </w:r>
-      <w:r>
-        <w:rPr>
-          <w:sz w:val="24"/>
-          <w:szCs w:val="24"/>
-        </w:rPr>
-        <w:t xml:space="preserve">found that snowmelt was strongly related to flowering time for four arctic tundra species, while temperature was not </w:t>
-      </w:r>
-      <w:r>
-        <w:rPr>
-          <w:sz w:val="24"/>
-          <w:szCs w:val="24"/>
-        </w:rPr>
-        <w:t xml:space="preserve">a </w:t>
-      </w:r>
-      <w:r>
-        <w:rPr>
-          <w:sz w:val="24"/>
-          <w:szCs w:val="24"/>
-        </w:rPr>
-        <w:t>consistent driver of flowering phenology.</w:t>
-      </w:r>
-    </w:p>
-    <w:p>
-      <w:pPr>
-        <w:spacing w:line="480" w:lineRule="auto"/>
-        <w:ind w:firstLine="360"/>
-        <w:rPr>
-          <w:rFonts w:cs="Times New Roman"/>
-          <w:sz w:val="24"/>
-          <w:szCs w:val="24"/>
-        </w:rPr>
-      </w:pPr>
+        <w:t xml:space="preserve">montane </w:t>
+      </w:r>
+      <w:r>
+        <w:rPr>
+          <w:sz w:val="24"/>
+          <w:szCs w:val="24"/>
+        </w:rPr>
+        <w:t xml:space="preserve">and tundra </w:t>
+      </w:r>
+      <w:r>
+        <w:rPr>
+          <w:sz w:val="24"/>
+          <w:szCs w:val="24"/>
+        </w:rPr>
+        <w:t>species</w:t>
+      </w:r>
+      <w:r>
+        <w:rPr>
+          <w:sz w:val="24"/>
+          <w:szCs w:val="24"/>
+        </w:rPr>
+        <w:t xml:space="preserve">, </w:t>
+      </w:r>
+      <w:r>
+        <w:rPr>
+          <w:sz w:val="24"/>
+          <w:szCs w:val="24"/>
+        </w:rPr>
+        <w:t xml:space="preserve">from our understanding, no studies have been conducted on the </w:t>
+      </w:r>
       <w:r>
         <w:rPr>
           <w:sz w:val="24"/>
           <w:szCs w:val="24"/>
         </w:rPr>
         <w:lastRenderedPageBreak/>
-        <w:t>Though t</w:t>
-      </w:r>
-      <w:r>
-        <w:rPr>
-          <w:sz w:val="24"/>
-          <w:szCs w:val="24"/>
-        </w:rPr>
-        <w:t xml:space="preserve">here have been </w:t>
-      </w:r>
-      <w:r>
-        <w:rPr>
-          <w:sz w:val="24"/>
-          <w:szCs w:val="24"/>
-        </w:rPr>
-        <w:t xml:space="preserve">several </w:t>
-      </w:r>
-      <w:r>
-        <w:rPr>
-          <w:sz w:val="24"/>
-          <w:szCs w:val="24"/>
-        </w:rPr>
-        <w:t>studies on the</w:t>
-      </w:r>
-      <w:r>
-        <w:rPr>
-          <w:sz w:val="24"/>
-          <w:szCs w:val="24"/>
-        </w:rPr>
-        <w:t xml:space="preserve"> effects of snowpack on flowering</w:t>
-      </w:r>
-      <w:r>
-        <w:rPr>
-          <w:sz w:val="24"/>
-          <w:szCs w:val="24"/>
-        </w:rPr>
-        <w:t xml:space="preserve"> phenology </w:t>
-      </w:r>
-      <w:r>
-        <w:rPr>
-          <w:sz w:val="24"/>
-          <w:szCs w:val="24"/>
-        </w:rPr>
-        <w:t>for</w:t>
-      </w:r>
-      <w:r>
-        <w:rPr>
-          <w:sz w:val="24"/>
-          <w:szCs w:val="24"/>
-        </w:rPr>
-        <w:t xml:space="preserve"> </w:t>
-      </w:r>
-      <w:r>
-        <w:rPr>
-          <w:sz w:val="24"/>
-          <w:szCs w:val="24"/>
-        </w:rPr>
-        <w:t xml:space="preserve">montane </w:t>
-      </w:r>
-      <w:r>
-        <w:rPr>
-          <w:sz w:val="24"/>
-          <w:szCs w:val="24"/>
-        </w:rPr>
-        <w:t xml:space="preserve">and tundra </w:t>
-      </w:r>
-      <w:r>
-        <w:rPr>
-          <w:sz w:val="24"/>
-          <w:szCs w:val="24"/>
-        </w:rPr>
-        <w:t>species</w:t>
-      </w:r>
-      <w:r>
-        <w:rPr>
-          <w:sz w:val="24"/>
-          <w:szCs w:val="24"/>
-        </w:rPr>
-        <w:t xml:space="preserve">, </w:t>
-      </w:r>
-      <w:r>
-        <w:rPr>
-          <w:sz w:val="24"/>
-          <w:szCs w:val="24"/>
-        </w:rPr>
-        <w:t>from our understanding, no studies have been conducted on the effects of snowpack on the flowering of prairie species.</w:t>
+        <w:t>effects of snowpack on the flowering of prairie species.</w:t>
       </w:r>
       <w:r>
         <w:rPr>
@@ -2364,24 +2391,13 @@
         </w:rPr>
         <w:t>We</w:t>
       </w:r>
-      <w:ins w:id="11" w:author="Emma Chandler" w:date="2021-03-12T13:29:00Z">
-        <w:r>
-          <w:rPr>
-            <w:sz w:val="24"/>
-            <w:szCs w:val="24"/>
-          </w:rPr>
-          <w:t xml:space="preserve"> </w:t>
-        </w:r>
-      </w:ins>
-      <w:del w:id="12" w:author="Emma Chandler" w:date="2021-03-12T13:29:00Z">
-        <w:r>
-          <w:rPr>
-            <w:sz w:val="24"/>
-            <w:szCs w:val="24"/>
-          </w:rPr>
-          <w:delText xml:space="preserve"> </w:delText>
-        </w:r>
-      </w:del>
+      <w:r>
+        <w:rPr>
+          <w:sz w:val="24"/>
+          <w:szCs w:val="24"/>
+        </w:rPr>
+        <w:t xml:space="preserve"> </w:t>
+      </w:r>
       <w:r>
         <w:rPr>
           <w:sz w:val="24"/>
@@ -2389,7 +2405,7 @@
         </w:rPr>
         <w:t xml:space="preserve">used historical data collected by O.A. Stevens and </w:t>
       </w:r>
-      <w:commentRangeStart w:id="13"/>
+      <w:commentRangeStart w:id="2"/>
       <w:r>
         <w:rPr>
           <w:sz w:val="24"/>
@@ -2397,12 +2413,12 @@
         </w:rPr>
         <w:t>SET</w:t>
       </w:r>
-      <w:commentRangeEnd w:id="13"/>
+      <w:commentRangeEnd w:id="2"/>
       <w:r>
         <w:rPr>
           <w:rStyle w:val="CommentReference"/>
         </w:rPr>
-        <w:commentReference w:id="13"/>
+        <w:commentReference w:id="2"/>
       </w:r>
       <w:r>
         <w:rPr>
@@ -2460,7 +2476,7 @@
         </w:rPr>
         <w:t>Bluestem Prairie (</w:t>
       </w:r>
-      <w:hyperlink r:id="rId11" w:history="1">
+      <w:hyperlink r:id="rId12" w:history="1">
         <w:r>
           <w:rPr>
             <w:rStyle w:val="Hyperlink"/>
@@ -2572,7 +2588,21 @@
           <w:sz w:val="24"/>
           <w:szCs w:val="24"/>
         </w:rPr>
-        <w:t xml:space="preserve">20. Thus, there is a 52-year gap in data at the end of the past century. The </w:t>
+        <w:t xml:space="preserve">20. Thus, there is a 52-year gap in data at the end of the past century. The plant species analyzed </w:t>
+      </w:r>
+      <w:r>
+        <w:rPr>
+          <w:sz w:val="24"/>
+          <w:szCs w:val="24"/>
+        </w:rPr>
+        <w:t xml:space="preserve">in this study </w:t>
+      </w:r>
+      <w:r>
+        <w:rPr>
+          <w:sz w:val="24"/>
+          <w:szCs w:val="24"/>
+        </w:rPr>
+        <w:t xml:space="preserve">were limited to those that met a series of minimum data </w:t>
       </w:r>
       <w:r>
         <w:rPr>
@@ -2580,21 +2610,7 @@
           <w:szCs w:val="24"/>
         </w:rPr>
         <w:lastRenderedPageBreak/>
-        <w:t xml:space="preserve">plant species analyzed </w:t>
-      </w:r>
-      <w:r>
-        <w:rPr>
-          <w:sz w:val="24"/>
-          <w:szCs w:val="24"/>
-        </w:rPr>
-        <w:t xml:space="preserve">in this study </w:t>
-      </w:r>
-      <w:r>
-        <w:rPr>
-          <w:sz w:val="24"/>
-          <w:szCs w:val="24"/>
-        </w:rPr>
-        <w:t xml:space="preserve">were limited to those that met a series of minimum data requirements. The </w:t>
+        <w:t xml:space="preserve">requirements. The </w:t>
       </w:r>
       <w:r>
         <w:rPr>
@@ -2634,14 +2650,23 @@
           <w:szCs w:val="24"/>
         </w:rPr>
       </w:pPr>
-      <w:r>
-        <w:rPr>
-          <w:sz w:val="24"/>
-          <w:szCs w:val="24"/>
-        </w:rPr>
-        <w:t>In order to quantify different environmental variables related to annual climate patterns, we used daily climate data collected in Fargo, North Dakota, USA, as part of the National Atmospheric and Oceanic Administration (NOAA) National Climatic Data Center (NCDC) observing network (</w:t>
-      </w:r>
-      <w:commentRangeStart w:id="14"/>
+      <w:proofErr w:type="gramStart"/>
+      <w:r>
+        <w:rPr>
+          <w:sz w:val="24"/>
+          <w:szCs w:val="24"/>
+        </w:rPr>
+        <w:t>In order to</w:t>
+      </w:r>
+      <w:proofErr w:type="gramEnd"/>
+      <w:r>
+        <w:rPr>
+          <w:sz w:val="24"/>
+          <w:szCs w:val="24"/>
+        </w:rPr>
+        <w:t xml:space="preserve"> quantify different environmental variables related to annual climate patterns, we used daily climate data collected in Fargo, North Dakota, USA, as part of the National Atmospheric and Oceanic Administration (NOAA) National Climatic Data Center (NCDC) observing network (</w:t>
+      </w:r>
+      <w:commentRangeStart w:id="3"/>
       <w:r>
         <w:rPr>
           <w:sz w:val="24"/>
@@ -2649,12 +2674,12 @@
         </w:rPr>
         <w:t>http://www.ncdc.noaa.gov/oa/ncdc.html</w:t>
       </w:r>
-      <w:commentRangeEnd w:id="14"/>
+      <w:commentRangeEnd w:id="3"/>
       <w:r>
         <w:rPr>
           <w:rStyle w:val="CommentReference"/>
         </w:rPr>
-        <w:commentReference w:id="14"/>
+        <w:commentReference w:id="3"/>
       </w:r>
       <w:r>
         <w:rPr>
@@ -2726,15 +2751,13 @@
         </w:rPr>
         <w:t>bare ground)</w:t>
       </w:r>
-      <w:ins w:id="15" w:author="Emma Chandler" w:date="2021-03-21T10:23:00Z">
-        <w:r>
-          <w:rPr>
-            <w:sz w:val="24"/>
-            <w:szCs w:val="24"/>
-          </w:rPr>
-          <w:t>,</w:t>
-        </w:r>
-      </w:ins>
+      <w:r>
+        <w:rPr>
+          <w:sz w:val="24"/>
+          <w:szCs w:val="24"/>
+        </w:rPr>
+        <w:t>,</w:t>
+      </w:r>
       <w:r>
         <w:rPr>
           <w:sz w:val="24"/>
@@ -2989,7 +3012,23 @@
           <w:sz w:val="24"/>
           <w:szCs w:val="24"/>
         </w:rPr>
-        <w:t xml:space="preserve"> in the northern plains region</w:t>
+        <w:t xml:space="preserve"> in the northern </w:t>
+      </w:r>
+      <w:proofErr w:type="gramStart"/>
+      <w:r>
+        <w:rPr>
+          <w:sz w:val="24"/>
+          <w:szCs w:val="24"/>
+        </w:rPr>
+        <w:t>plains</w:t>
+      </w:r>
+      <w:proofErr w:type="gramEnd"/>
+      <w:r>
+        <w:rPr>
+          <w:sz w:val="24"/>
+          <w:szCs w:val="24"/>
+        </w:rPr>
+        <w:t xml:space="preserve"> region</w:t>
       </w:r>
       <w:r>
         <w:rPr>
@@ -3093,7 +3132,7 @@
         </w:rPr>
         <w:t xml:space="preserve">snowfall was the Date of Bare Ground (DOBG) or the day of the year when snowpack first reached zero. </w:t>
       </w:r>
-      <w:commentRangeStart w:id="16"/>
+      <w:commentRangeStart w:id="4"/>
       <w:r>
         <w:rPr>
           <w:sz w:val="24"/>
@@ -3101,7 +3140,7 @@
         </w:rPr>
         <w:t xml:space="preserve">Eight </w:t>
       </w:r>
-      <w:commentRangeEnd w:id="16"/>
+      <w:commentRangeEnd w:id="4"/>
       <w:r>
         <w:rPr>
           <w:sz w:val="24"/>
@@ -3120,14 +3159,30 @@
         <w:rPr>
           <w:rStyle w:val="CommentReference"/>
         </w:rPr>
-        <w:commentReference w:id="16"/>
-      </w:r>
-      <w:r>
-        <w:rPr>
-          <w:sz w:val="24"/>
-          <w:szCs w:val="24"/>
-        </w:rPr>
-        <w:t xml:space="preserve">indicated a short period, one to two days, of snowpack late in the season which were excluded. The third </w:t>
+        <w:commentReference w:id="4"/>
+      </w:r>
+      <w:r>
+        <w:rPr>
+          <w:sz w:val="24"/>
+          <w:szCs w:val="24"/>
+        </w:rPr>
+        <w:t xml:space="preserve">indicated a short period, </w:t>
+      </w:r>
+      <w:proofErr w:type="gramStart"/>
+      <w:r>
+        <w:rPr>
+          <w:sz w:val="24"/>
+          <w:szCs w:val="24"/>
+        </w:rPr>
+        <w:t>one to two days,</w:t>
+      </w:r>
+      <w:proofErr w:type="gramEnd"/>
+      <w:r>
+        <w:rPr>
+          <w:sz w:val="24"/>
+          <w:szCs w:val="24"/>
+        </w:rPr>
+        <w:t xml:space="preserve"> of snowpack late in the season which were excluded. The third </w:t>
       </w:r>
       <w:r>
         <w:rPr>
@@ -3211,7 +3266,15 @@
           <w:sz w:val="24"/>
           <w:szCs w:val="24"/>
         </w:rPr>
-        <w:t>with snowpack</w:t>
+        <w:t xml:space="preserve">with </w:t>
+      </w:r>
+      <w:proofErr w:type="spellStart"/>
+      <w:r>
+        <w:rPr>
+          <w:sz w:val="24"/>
+          <w:szCs w:val="24"/>
+        </w:rPr>
+        <w:t>snowpack</w:t>
       </w:r>
       <w:r>
         <w:rPr>
@@ -3220,6 +3283,7 @@
         </w:rPr>
         <w:t>s</w:t>
       </w:r>
+      <w:proofErr w:type="spellEnd"/>
       <w:r>
         <w:rPr>
           <w:sz w:val="24"/>
@@ -3414,7 +3478,7 @@
         </w:rPr>
         <w:t xml:space="preserve">We used </w:t>
       </w:r>
-      <w:commentRangeStart w:id="17"/>
+      <w:commentRangeStart w:id="5"/>
       <w:r>
         <w:rPr>
           <w:sz w:val="24"/>
@@ -3422,6 +3486,7 @@
         </w:rPr>
         <w:t xml:space="preserve">the </w:t>
       </w:r>
+      <w:proofErr w:type="spellStart"/>
       <w:r>
         <w:rPr>
           <w:i/>
@@ -3431,6 +3496,7 @@
         </w:rPr>
         <w:t>lavaan</w:t>
       </w:r>
+      <w:proofErr w:type="spellEnd"/>
       <w:r>
         <w:rPr>
           <w:sz w:val="24"/>
@@ -3438,16 +3504,16 @@
         </w:rPr>
         <w:t xml:space="preserve"> package </w:t>
       </w:r>
-      <w:commentRangeEnd w:id="17"/>
+      <w:commentRangeEnd w:id="5"/>
       <w:r>
         <w:rPr>
           <w:rStyle w:val="CommentReference"/>
           <w:sz w:val="24"/>
           <w:szCs w:val="24"/>
         </w:rPr>
-        <w:commentReference w:id="17"/>
-      </w:r>
-      <w:commentRangeStart w:id="19"/>
+        <w:commentReference w:id="5"/>
+      </w:r>
+      <w:commentRangeStart w:id="7"/>
       <w:r>
         <w:rPr>
           <w:sz w:val="24"/>
@@ -3505,12 +3571,12 @@
         </w:rPr>
         <w:t xml:space="preserve">to </w:t>
       </w:r>
-      <w:commentRangeEnd w:id="19"/>
+      <w:commentRangeEnd w:id="7"/>
       <w:r>
         <w:rPr>
           <w:rStyle w:val="CommentReference"/>
         </w:rPr>
-        <w:commentReference w:id="19"/>
+        <w:commentReference w:id="7"/>
       </w:r>
       <w:r>
         <w:rPr>
@@ -3653,7 +3719,7 @@
         </w:rPr>
         <w:t xml:space="preserve"> as endogenous variables (</w:t>
       </w:r>
-      <w:commentRangeStart w:id="20"/>
+      <w:commentRangeStart w:id="8"/>
       <w:r>
         <w:rPr>
           <w:sz w:val="24"/>
@@ -3661,12 +3727,12 @@
         </w:rPr>
         <w:t>Fig. 1</w:t>
       </w:r>
-      <w:commentRangeEnd w:id="20"/>
+      <w:commentRangeEnd w:id="8"/>
       <w:r>
         <w:rPr>
           <w:rStyle w:val="CommentReference"/>
         </w:rPr>
-        <w:commentReference w:id="20"/>
+        <w:commentReference w:id="8"/>
       </w:r>
       <w:r>
         <w:rPr>
@@ -3738,7 +3804,7 @@
         </w:rPr>
         <w:t xml:space="preserve">, we applied full information maximum </w:t>
       </w:r>
-      <w:commentRangeStart w:id="21"/>
+      <w:commentRangeStart w:id="9"/>
       <w:r>
         <w:rPr>
           <w:sz w:val="24"/>
@@ -3746,14 +3812,14 @@
         </w:rPr>
         <w:t xml:space="preserve">likelihood (FIML) </w:t>
       </w:r>
-      <w:commentRangeEnd w:id="21"/>
+      <w:commentRangeEnd w:id="9"/>
       <w:r>
         <w:rPr>
           <w:rStyle w:val="CommentReference"/>
           <w:sz w:val="24"/>
           <w:szCs w:val="24"/>
         </w:rPr>
-        <w:commentReference w:id="21"/>
+        <w:commentReference w:id="9"/>
       </w:r>
       <w:r>
         <w:rPr>
@@ -3786,12 +3852,21 @@
           <w:szCs w:val="24"/>
         </w:rPr>
       </w:pPr>
-      <w:r>
-        <w:rPr>
-          <w:sz w:val="24"/>
-          <w:szCs w:val="24"/>
-        </w:rPr>
-        <w:t xml:space="preserve">In order to identify the best overall structural equation model for analyzing relationships among climate and flowering variables we used a model selection approach and compared the fit of the full model (above) to three other reduced models that omitted either </w:t>
+      <w:proofErr w:type="gramStart"/>
+      <w:r>
+        <w:rPr>
+          <w:sz w:val="24"/>
+          <w:szCs w:val="24"/>
+        </w:rPr>
+        <w:t>In order to</w:t>
+      </w:r>
+      <w:proofErr w:type="gramEnd"/>
+      <w:r>
+        <w:rPr>
+          <w:sz w:val="24"/>
+          <w:szCs w:val="24"/>
+        </w:rPr>
+        <w:t xml:space="preserve"> identify the best overall structural equation model for analyzing relationships among climate and flowering variables we used a model selection approach and compared the fit of the full model (above) to three other reduced models that omitted either </w:t>
       </w:r>
       <w:r>
         <w:rPr>
@@ -3828,6 +3903,7 @@
         </w:rPr>
         <w:t xml:space="preserve">.  After using the </w:t>
       </w:r>
+      <w:proofErr w:type="spellStart"/>
       <w:r>
         <w:rPr>
           <w:i/>
@@ -3837,6 +3913,7 @@
         </w:rPr>
         <w:t>lavaan</w:t>
       </w:r>
+      <w:proofErr w:type="spellEnd"/>
       <w:r>
         <w:rPr>
           <w:sz w:val="24"/>
@@ -4030,7 +4107,23 @@
           <w:sz w:val="24"/>
           <w:szCs w:val="24"/>
         </w:rPr>
-        <w:t xml:space="preserve"> and included early, mid, and late spring flowering species (Fig. </w:t>
+        <w:t xml:space="preserve"> and </w:t>
+      </w:r>
+      <w:proofErr w:type="gramStart"/>
+      <w:r>
+        <w:rPr>
+          <w:sz w:val="24"/>
+          <w:szCs w:val="24"/>
+        </w:rPr>
+        <w:t>included early,</w:t>
+      </w:r>
+      <w:proofErr w:type="gramEnd"/>
+      <w:r>
+        <w:rPr>
+          <w:sz w:val="24"/>
+          <w:szCs w:val="24"/>
+        </w:rPr>
+        <w:t xml:space="preserve"> mid, and late spring flowering species (Fig. </w:t>
       </w:r>
       <w:r>
         <w:rPr>
@@ -4039,15 +4132,13 @@
         </w:rPr>
         <w:t>2)</w:t>
       </w:r>
-      <w:ins w:id="23" w:author="Emma Chandler" w:date="2021-03-21T10:29:00Z">
-        <w:r>
-          <w:rPr>
-            <w:sz w:val="24"/>
-            <w:szCs w:val="24"/>
-          </w:rPr>
-          <w:t>.</w:t>
-        </w:r>
-      </w:ins>
+      <w:r>
+        <w:rPr>
+          <w:sz w:val="24"/>
+          <w:szCs w:val="24"/>
+        </w:rPr>
+        <w:t>.</w:t>
+      </w:r>
     </w:p>
     <w:p>
       <w:pPr>
@@ -4158,7 +4249,7 @@
         </w:rPr>
         <w:t xml:space="preserve"> estimating goodness </w:t>
       </w:r>
-      <w:commentRangeStart w:id="24"/>
+      <w:commentRangeStart w:id="11"/>
       <w:r>
         <w:rPr>
           <w:sz w:val="24"/>
@@ -4216,6 +4307,7 @@
         </w:rPr>
         <w:t xml:space="preserve"> (</w:t>
       </w:r>
+      <w:proofErr w:type="spellStart"/>
       <w:r>
         <w:rPr>
           <w:i/>
@@ -4223,85 +4315,9 @@
           <w:sz w:val="24"/>
           <w:szCs w:val="24"/>
         </w:rPr>
-        <w:t>lavaan)</w:t>
-      </w:r>
-      <w:r>
-        <w:rPr>
-          <w:sz w:val="24"/>
-          <w:szCs w:val="24"/>
-        </w:rPr>
-        <w:t>,</w:t>
-      </w:r>
-      <w:r>
-        <w:rPr>
-          <w:sz w:val="24"/>
-          <w:szCs w:val="24"/>
-        </w:rPr>
-        <w:t xml:space="preserve"> the </w:t>
-      </w:r>
-      <w:commentRangeEnd w:id="24"/>
-      <w:r>
-        <w:rPr>
-          <w:rStyle w:val="CommentReference"/>
-        </w:rPr>
-        <w:commentReference w:id="24"/>
-      </w:r>
-      <w:r>
-        <w:rPr>
-          <w:sz w:val="24"/>
-          <w:szCs w:val="24"/>
-        </w:rPr>
-        <w:t xml:space="preserve">reduced model </w:t>
-      </w:r>
-      <w:r>
-        <w:rPr>
-          <w:sz w:val="24"/>
-          <w:szCs w:val="24"/>
-        </w:rPr>
-        <w:t>was a good representation</w:t>
-      </w:r>
-      <w:r>
-        <w:rPr>
-          <w:sz w:val="24"/>
-          <w:szCs w:val="24"/>
-        </w:rPr>
-        <w:t xml:space="preserve"> of the </w:t>
-      </w:r>
-      <w:r>
-        <w:rPr>
-          <w:sz w:val="24"/>
-          <w:szCs w:val="24"/>
-        </w:rPr>
-        <w:t>relationships among the exogenous and endogenous variables</w:t>
-      </w:r>
-      <w:r>
-        <w:rPr>
-          <w:sz w:val="24"/>
-          <w:szCs w:val="24"/>
-        </w:rPr>
-        <w:t xml:space="preserve"> </w:t>
-      </w:r>
-      <w:r>
-        <w:rPr>
-          <w:sz w:val="24"/>
-          <w:szCs w:val="24"/>
-        </w:rPr>
-        <w:t xml:space="preserve">for all </w:t>
-      </w:r>
-      <w:r>
-        <w:rPr>
-          <w:sz w:val="24"/>
-          <w:szCs w:val="24"/>
-        </w:rPr>
-        <w:t>but</w:t>
-      </w:r>
-      <w:r>
-        <w:rPr>
-          <w:sz w:val="24"/>
-          <w:szCs w:val="24"/>
-        </w:rPr>
-        <w:t xml:space="preserve"> five species</w:t>
-      </w:r>
+        <w:t>lavaan</w:t>
+      </w:r>
+      <w:proofErr w:type="spellEnd"/>
       <w:r>
         <w:rPr>
           <w:i/>
@@ -4309,7 +4325,84 @@
           <w:sz w:val="24"/>
           <w:szCs w:val="24"/>
         </w:rPr>
+        <w:t>)</w:t>
+      </w:r>
+      <w:r>
+        <w:rPr>
+          <w:sz w:val="24"/>
+          <w:szCs w:val="24"/>
+        </w:rPr>
+        <w:t>,</w:t>
+      </w:r>
+      <w:r>
+        <w:rPr>
+          <w:sz w:val="24"/>
+          <w:szCs w:val="24"/>
+        </w:rPr>
+        <w:t xml:space="preserve"> the </w:t>
+      </w:r>
+      <w:commentRangeEnd w:id="11"/>
+      <w:r>
+        <w:rPr>
+          <w:rStyle w:val="CommentReference"/>
+        </w:rPr>
+        <w:commentReference w:id="11"/>
+      </w:r>
+      <w:r>
+        <w:rPr>
+          <w:sz w:val="24"/>
+          <w:szCs w:val="24"/>
+        </w:rPr>
+        <w:t xml:space="preserve">reduced model </w:t>
+      </w:r>
+      <w:r>
+        <w:rPr>
+          <w:sz w:val="24"/>
+          <w:szCs w:val="24"/>
+        </w:rPr>
+        <w:t>was a good representation</w:t>
+      </w:r>
+      <w:r>
+        <w:rPr>
+          <w:sz w:val="24"/>
+          <w:szCs w:val="24"/>
+        </w:rPr>
+        <w:t xml:space="preserve"> of the </w:t>
+      </w:r>
+      <w:r>
+        <w:rPr>
+          <w:sz w:val="24"/>
+          <w:szCs w:val="24"/>
+        </w:rPr>
+        <w:t>relationships among the exogenous and endogenous variables</w:t>
+      </w:r>
+      <w:r>
+        <w:rPr>
+          <w:sz w:val="24"/>
+          <w:szCs w:val="24"/>
+        </w:rPr>
         <w:t xml:space="preserve"> </w:t>
+      </w:r>
+      <w:r>
+        <w:rPr>
+          <w:sz w:val="24"/>
+          <w:szCs w:val="24"/>
+        </w:rPr>
+        <w:t xml:space="preserve">for all </w:t>
+      </w:r>
+      <w:r>
+        <w:rPr>
+          <w:sz w:val="24"/>
+          <w:szCs w:val="24"/>
+        </w:rPr>
+        <w:t>but</w:t>
+      </w:r>
+      <w:r>
+        <w:rPr>
+          <w:sz w:val="24"/>
+          <w:szCs w:val="24"/>
+        </w:rPr>
+        <w:t xml:space="preserve"> five species</w:t>
       </w:r>
       <w:r>
         <w:rPr>
@@ -4318,7 +4411,7 @@
           <w:sz w:val="24"/>
           <w:szCs w:val="24"/>
         </w:rPr>
-        <w:t>(</w:t>
+        <w:t xml:space="preserve"> </w:t>
       </w:r>
       <w:r>
         <w:rPr>
@@ -4327,14 +4420,7 @@
           <w:sz w:val="24"/>
           <w:szCs w:val="24"/>
         </w:rPr>
-        <w:t>Anemone patens</w:t>
-      </w:r>
-      <w:r>
-        <w:rPr>
-          <w:sz w:val="24"/>
-          <w:szCs w:val="24"/>
-        </w:rPr>
-        <w:t xml:space="preserve">, </w:t>
+        <w:t>(</w:t>
       </w:r>
       <w:r>
         <w:rPr>
@@ -4343,7 +4429,7 @@
           <w:sz w:val="24"/>
           <w:szCs w:val="24"/>
         </w:rPr>
-        <w:t>Caltha palustris</w:t>
+        <w:t>Anemone patens</w:t>
       </w:r>
       <w:r>
         <w:rPr>
@@ -4359,7 +4445,7 @@
           <w:sz w:val="24"/>
           <w:szCs w:val="24"/>
         </w:rPr>
-        <w:t>Lithospermum canescens</w:t>
+        <w:t>Caltha palustris</w:t>
       </w:r>
       <w:r>
         <w:rPr>
@@ -4375,15 +4461,9 @@
           <w:sz w:val="24"/>
           <w:szCs w:val="24"/>
         </w:rPr>
-        <w:t>Campanula rotundifolia</w:t>
-      </w:r>
-      <w:r>
-        <w:rPr>
-          <w:sz w:val="24"/>
-          <w:szCs w:val="24"/>
-        </w:rPr>
-        <w:t xml:space="preserve">, and </w:t>
-      </w:r>
+        <w:t xml:space="preserve">Lithospermum </w:t>
+      </w:r>
+      <w:proofErr w:type="spellStart"/>
       <w:r>
         <w:rPr>
           <w:i/>
@@ -4391,7 +4471,15 @@
           <w:sz w:val="24"/>
           <w:szCs w:val="24"/>
         </w:rPr>
-        <w:t>Amorpha canescens</w:t>
+        <w:t>canescens</w:t>
+      </w:r>
+      <w:proofErr w:type="spellEnd"/>
+      <w:r>
+        <w:rPr>
+          <w:sz w:val="24"/>
+          <w:szCs w:val="24"/>
+        </w:rPr>
+        <w:t xml:space="preserve">, </w:t>
       </w:r>
       <w:r>
         <w:rPr>
@@ -4400,21 +4488,14 @@
           <w:sz w:val="24"/>
           <w:szCs w:val="24"/>
         </w:rPr>
-        <w:t>)</w:t>
-      </w:r>
-      <w:r>
-        <w:rPr>
-          <w:sz w:val="24"/>
-          <w:szCs w:val="24"/>
-        </w:rPr>
-        <w:t xml:space="preserve">. </w:t>
-      </w:r>
-      <w:r>
-        <w:rPr>
-          <w:sz w:val="24"/>
-          <w:szCs w:val="24"/>
-        </w:rPr>
-        <w:t xml:space="preserve">These five species were removed from further analysis and consideration.  </w:t>
+        <w:t>Campanula rotundifolia</w:t>
+      </w:r>
+      <w:r>
+        <w:rPr>
+          <w:sz w:val="24"/>
+          <w:szCs w:val="24"/>
+        </w:rPr>
+        <w:t xml:space="preserve">, and </w:t>
       </w:r>
       <w:r>
         <w:rPr>
@@ -4423,6 +4504,49 @@
           <w:sz w:val="24"/>
           <w:szCs w:val="24"/>
         </w:rPr>
+        <w:t xml:space="preserve">Amorpha </w:t>
+      </w:r>
+      <w:proofErr w:type="spellStart"/>
+      <w:r>
+        <w:rPr>
+          <w:i/>
+          <w:iCs/>
+          <w:sz w:val="24"/>
+          <w:szCs w:val="24"/>
+        </w:rPr>
+        <w:t>canescens</w:t>
+      </w:r>
+      <w:proofErr w:type="spellEnd"/>
+      <w:r>
+        <w:rPr>
+          <w:i/>
+          <w:iCs/>
+          <w:sz w:val="24"/>
+          <w:szCs w:val="24"/>
+        </w:rPr>
+        <w:t>)</w:t>
+      </w:r>
+      <w:r>
+        <w:rPr>
+          <w:sz w:val="24"/>
+          <w:szCs w:val="24"/>
+        </w:rPr>
+        <w:t xml:space="preserve">. </w:t>
+      </w:r>
+      <w:r>
+        <w:rPr>
+          <w:sz w:val="24"/>
+          <w:szCs w:val="24"/>
+        </w:rPr>
+        <w:t xml:space="preserve">These five species were removed from further analysis and consideration.  </w:t>
+      </w:r>
+      <w:r>
+        <w:rPr>
+          <w:i/>
+          <w:iCs/>
+          <w:sz w:val="24"/>
+          <w:szCs w:val="24"/>
+        </w:rPr>
         <w:t xml:space="preserve"> </w:t>
       </w:r>
     </w:p>
@@ -4510,7 +4634,23 @@
           <w:sz w:val="24"/>
           <w:szCs w:val="24"/>
         </w:rPr>
-        <w:t xml:space="preserve"> was significant in 12 out of 19 species analyzed suggesting an important role of temperature in determining flowering time for a majority of species</w:t>
+        <w:t xml:space="preserve"> was significant in 12 out of 19 species analyzed suggesting an important role of temperature in determining flowering time for </w:t>
+      </w:r>
+      <w:proofErr w:type="gramStart"/>
+      <w:r>
+        <w:rPr>
+          <w:sz w:val="24"/>
+          <w:szCs w:val="24"/>
+        </w:rPr>
+        <w:t>a majority of</w:t>
+      </w:r>
+      <w:proofErr w:type="gramEnd"/>
+      <w:r>
+        <w:rPr>
+          <w:sz w:val="24"/>
+          <w:szCs w:val="24"/>
+        </w:rPr>
+        <w:t xml:space="preserve"> species</w:t>
       </w:r>
       <w:r>
         <w:rPr>
@@ -4524,23 +4664,7 @@
           <w:sz w:val="24"/>
           <w:szCs w:val="24"/>
         </w:rPr>
-        <w:t>All twelve</w:t>
-      </w:r>
-      <w:del w:id="25" w:author="Emma Chandler" w:date="2021-03-21T10:31:00Z">
-        <w:r>
-          <w:rPr>
-            <w:sz w:val="24"/>
-            <w:szCs w:val="24"/>
-          </w:rPr>
-          <w:delText xml:space="preserve"> of</w:delText>
-        </w:r>
-      </w:del>
-      <w:r>
-        <w:rPr>
-          <w:sz w:val="24"/>
-          <w:szCs w:val="24"/>
-        </w:rPr>
-        <w:t xml:space="preserve"> </w:t>
+        <w:t xml:space="preserve">All twelve </w:t>
       </w:r>
       <w:r>
         <w:rPr>
@@ -4663,8 +4787,18 @@
           <w:sz w:val="24"/>
           <w:szCs w:val="24"/>
         </w:rPr>
-        <w:t>Rosa arkansana</w:t>
-      </w:r>
+        <w:t xml:space="preserve">Rosa </w:t>
+      </w:r>
+      <w:proofErr w:type="spellStart"/>
+      <w:r>
+        <w:rPr>
+          <w:i/>
+          <w:sz w:val="24"/>
+          <w:szCs w:val="24"/>
+        </w:rPr>
+        <w:t>arkansana</w:t>
+      </w:r>
+      <w:proofErr w:type="spellEnd"/>
       <w:r>
         <w:rPr>
           <w:iCs/>
@@ -4679,8 +4813,18 @@
           <w:sz w:val="24"/>
           <w:szCs w:val="24"/>
         </w:rPr>
-        <w:t>Cypripedium candidum</w:t>
-      </w:r>
+        <w:t xml:space="preserve">Cypripedium </w:t>
+      </w:r>
+      <w:proofErr w:type="spellStart"/>
+      <w:r>
+        <w:rPr>
+          <w:i/>
+          <w:sz w:val="24"/>
+          <w:szCs w:val="24"/>
+        </w:rPr>
+        <w:t>candidum</w:t>
+      </w:r>
+      <w:proofErr w:type="spellEnd"/>
       <w:r>
         <w:rPr>
           <w:sz w:val="24"/>
@@ -4823,8 +4967,18 @@
           <w:sz w:val="24"/>
           <w:szCs w:val="24"/>
         </w:rPr>
-        <w:t>Cypripedium candidum</w:t>
-      </w:r>
+        <w:t xml:space="preserve">Cypripedium </w:t>
+      </w:r>
+      <w:proofErr w:type="spellStart"/>
+      <w:r>
+        <w:rPr>
+          <w:i/>
+          <w:sz w:val="24"/>
+          <w:szCs w:val="24"/>
+        </w:rPr>
+        <w:t>candidum</w:t>
+      </w:r>
+      <w:proofErr w:type="spellEnd"/>
       <w:r>
         <w:rPr>
           <w:sz w:val="24"/>
@@ -4860,31 +5014,20 @@
         </w:rPr>
         <w:t xml:space="preserve">indicating that relatively large amounts of winter snowfall led to earlier flowering </w:t>
       </w:r>
-      <w:del w:id="26" w:author="Emma Chandler" w:date="2021-03-21T10:33:00Z">
-        <w:r>
-          <w:rPr>
-            <w:sz w:val="24"/>
-            <w:szCs w:val="24"/>
-          </w:rPr>
-          <w:delText xml:space="preserve">relative </w:delText>
-        </w:r>
-      </w:del>
-      <w:ins w:id="27" w:author="Emma Chandler" w:date="2021-03-21T10:33:00Z">
-        <w:r>
-          <w:rPr>
-            <w:sz w:val="24"/>
-            <w:szCs w:val="24"/>
-          </w:rPr>
-          <w:t>compared</w:t>
-        </w:r>
-        <w:r>
-          <w:rPr>
-            <w:sz w:val="24"/>
-            <w:szCs w:val="24"/>
-          </w:rPr>
-          <w:t xml:space="preserve"> </w:t>
-        </w:r>
-      </w:ins>
+      <w:r>
+        <w:rPr>
+          <w:sz w:val="24"/>
+          <w:szCs w:val="24"/>
+        </w:rPr>
+        <w:t>compared</w:t>
+      </w:r>
+      <w:r>
+        <w:rPr>
+          <w:sz w:val="24"/>
+          <w:szCs w:val="24"/>
+        </w:rPr>
+        <w:t xml:space="preserve"> </w:t>
+      </w:r>
       <w:r>
         <w:rPr>
           <w:sz w:val="24"/>
@@ -4934,8 +5077,18 @@
           <w:sz w:val="24"/>
           <w:szCs w:val="24"/>
         </w:rPr>
-        <w:t>Rosa arkansana</w:t>
-      </w:r>
+        <w:t xml:space="preserve">Rosa </w:t>
+      </w:r>
+      <w:proofErr w:type="spellStart"/>
+      <w:r>
+        <w:rPr>
+          <w:i/>
+          <w:sz w:val="24"/>
+          <w:szCs w:val="24"/>
+        </w:rPr>
+        <w:t>arkansana</w:t>
+      </w:r>
+      <w:proofErr w:type="spellEnd"/>
       <w:r>
         <w:rPr>
           <w:sz w:val="24"/>
@@ -4943,15 +5096,13 @@
         </w:rPr>
         <w:t xml:space="preserve">) the </w:t>
       </w:r>
-      <w:ins w:id="28" w:author="Emma Chandler" w:date="2021-03-21T10:33:00Z">
-        <w:r>
-          <w:rPr>
-            <w:sz w:val="24"/>
-            <w:szCs w:val="24"/>
-          </w:rPr>
-          <w:t xml:space="preserve">regression </w:t>
-        </w:r>
-      </w:ins>
+      <w:r>
+        <w:rPr>
+          <w:sz w:val="24"/>
+          <w:szCs w:val="24"/>
+        </w:rPr>
+        <w:t xml:space="preserve">regression </w:t>
+      </w:r>
       <w:r>
         <w:rPr>
           <w:sz w:val="24"/>
@@ -4959,15 +5110,13 @@
         </w:rPr>
         <w:t>coefficient</w:t>
       </w:r>
-      <w:ins w:id="29" w:author="Emma Chandler" w:date="2021-03-21T10:34:00Z">
-        <w:r>
-          <w:rPr>
-            <w:sz w:val="24"/>
-            <w:szCs w:val="24"/>
-          </w:rPr>
-          <w:t>s</w:t>
-        </w:r>
-      </w:ins>
+      <w:r>
+        <w:rPr>
+          <w:sz w:val="24"/>
+          <w:szCs w:val="24"/>
+        </w:rPr>
+        <w:t>s</w:t>
+      </w:r>
       <w:r>
         <w:rPr>
           <w:sz w:val="24"/>
@@ -4975,31 +5124,20 @@
         </w:rPr>
         <w:t xml:space="preserve"> </w:t>
       </w:r>
-      <w:del w:id="30" w:author="Emma Chandler" w:date="2021-03-21T10:34:00Z">
-        <w:r>
-          <w:rPr>
-            <w:sz w:val="24"/>
-            <w:szCs w:val="24"/>
-          </w:rPr>
-          <w:delText xml:space="preserve">was </w:delText>
-        </w:r>
-      </w:del>
-      <w:ins w:id="31" w:author="Emma Chandler" w:date="2021-03-21T10:34:00Z">
-        <w:r>
-          <w:rPr>
-            <w:sz w:val="24"/>
-            <w:szCs w:val="24"/>
-          </w:rPr>
-          <w:t>were</w:t>
-        </w:r>
-        <w:r>
-          <w:rPr>
-            <w:sz w:val="24"/>
-            <w:szCs w:val="24"/>
-          </w:rPr>
-          <w:t xml:space="preserve"> </w:t>
-        </w:r>
-      </w:ins>
+      <w:r>
+        <w:rPr>
+          <w:sz w:val="24"/>
+          <w:szCs w:val="24"/>
+        </w:rPr>
+        <w:t>were</w:t>
+      </w:r>
+      <w:r>
+        <w:rPr>
+          <w:sz w:val="24"/>
+          <w:szCs w:val="24"/>
+        </w:rPr>
+        <w:t xml:space="preserve"> </w:t>
+      </w:r>
       <w:r>
         <w:rPr>
           <w:sz w:val="24"/>
@@ -5007,24 +5145,13 @@
         </w:rPr>
         <w:t>positive</w:t>
       </w:r>
-      <w:ins w:id="32" w:author="Emma Chandler" w:date="2021-03-21T10:34:00Z">
-        <w:r>
-          <w:rPr>
-            <w:sz w:val="24"/>
-            <w:szCs w:val="24"/>
-          </w:rPr>
-          <w:t xml:space="preserve"> indicating that greater snowpack </w:t>
-        </w:r>
-      </w:ins>
-      <w:ins w:id="33" w:author="Emma Chandler" w:date="2021-03-21T10:35:00Z">
-        <w:r>
-          <w:rPr>
-            <w:sz w:val="24"/>
-            <w:szCs w:val="24"/>
-          </w:rPr>
-          <w:t>delayed flowering</w:t>
-        </w:r>
-      </w:ins>
+      <w:r>
+        <w:rPr>
+          <w:sz w:val="24"/>
+          <w:szCs w:val="24"/>
+        </w:rPr>
+        <w:t xml:space="preserve"> indicating that greater snowpack delayed flowering</w:t>
+      </w:r>
       <w:r>
         <w:rPr>
           <w:sz w:val="24"/>
@@ -5308,24 +5435,13 @@
         </w:rPr>
         <w:t>when the winter snow melt</w:t>
       </w:r>
-      <w:ins w:id="34" w:author="Emma Chandler" w:date="2021-03-21T10:38:00Z">
-        <w:r>
-          <w:rPr>
-            <w:sz w:val="24"/>
-            <w:szCs w:val="24"/>
-          </w:rPr>
-          <w:t xml:space="preserve"> occurs</w:t>
-        </w:r>
-      </w:ins>
-      <w:del w:id="35" w:author="Emma Chandler" w:date="2021-03-21T10:38:00Z">
-        <w:r>
-          <w:rPr>
-            <w:sz w:val="24"/>
-            <w:szCs w:val="24"/>
-          </w:rPr>
-          <w:delText>s</w:delText>
-        </w:r>
-      </w:del>
+      <w:r>
+        <w:rPr>
+          <w:sz w:val="24"/>
+          <w:szCs w:val="24"/>
+        </w:rPr>
+        <w:t xml:space="preserve"> occurs</w:t>
+      </w:r>
       <w:r>
         <w:rPr>
           <w:sz w:val="24"/>
@@ -5861,15 +5977,13 @@
         </w:rPr>
         <w:t xml:space="preserve"> Temperature may be more important </w:t>
       </w:r>
-      <w:ins w:id="36" w:author="Emma Chandler" w:date="2021-03-21T10:42:00Z">
-        <w:r>
-          <w:rPr>
-            <w:sz w:val="24"/>
-            <w:szCs w:val="24"/>
-          </w:rPr>
-          <w:t xml:space="preserve">than date of first bare ground for flowering phenology </w:t>
-        </w:r>
-      </w:ins>
+      <w:r>
+        <w:rPr>
+          <w:sz w:val="24"/>
+          <w:szCs w:val="24"/>
+        </w:rPr>
+        <w:t xml:space="preserve">than date of first bare ground for flowering phenology </w:t>
+      </w:r>
       <w:r>
         <w:rPr>
           <w:sz w:val="24"/>
@@ -5877,40 +5991,13 @@
         </w:rPr>
         <w:t xml:space="preserve">in tallgrass prairies </w:t>
       </w:r>
-      <w:del w:id="37" w:author="Emma Chandler" w:date="2021-03-21T10:42:00Z">
-        <w:r>
-          <w:rPr>
-            <w:sz w:val="24"/>
-            <w:szCs w:val="24"/>
-          </w:rPr>
-          <w:delText xml:space="preserve">while date of first bare ground is less important for flowering phenology </w:delText>
-        </w:r>
-      </w:del>
-      <w:del w:id="38" w:author="Emma Chandler" w:date="2021-03-21T10:40:00Z">
-        <w:r>
-          <w:rPr>
-            <w:sz w:val="24"/>
-            <w:szCs w:val="24"/>
-          </w:rPr>
-          <w:delText xml:space="preserve">relative </w:delText>
-        </w:r>
-      </w:del>
-      <w:ins w:id="39" w:author="Emma Chandler" w:date="2021-03-21T10:40:00Z">
-        <w:r>
-          <w:rPr>
-            <w:sz w:val="24"/>
-            <w:szCs w:val="24"/>
-          </w:rPr>
-          <w:t>compared</w:t>
-        </w:r>
-        <w:r>
-          <w:rPr>
-            <w:sz w:val="24"/>
-            <w:szCs w:val="24"/>
-          </w:rPr>
-          <w:t xml:space="preserve"> </w:t>
-        </w:r>
-      </w:ins>
+      <w:r>
+        <w:rPr>
+          <w:sz w:val="24"/>
+          <w:szCs w:val="24"/>
+        </w:rPr>
+        <w:t xml:space="preserve">compared </w:t>
+      </w:r>
       <w:r>
         <w:rPr>
           <w:sz w:val="24"/>
@@ -5918,15 +6005,13 @@
         </w:rPr>
         <w:t xml:space="preserve">to alpine settings because of </w:t>
       </w:r>
-      <w:ins w:id="40" w:author="Emma Chandler" w:date="2021-03-21T10:41:00Z">
-        <w:r>
-          <w:rPr>
-            <w:sz w:val="24"/>
-            <w:szCs w:val="24"/>
-          </w:rPr>
-          <w:t xml:space="preserve">the </w:t>
-        </w:r>
-      </w:ins>
+      <w:r>
+        <w:rPr>
+          <w:sz w:val="24"/>
+          <w:szCs w:val="24"/>
+        </w:rPr>
+        <w:t xml:space="preserve">the </w:t>
+      </w:r>
       <w:r>
         <w:rPr>
           <w:sz w:val="24"/>
@@ -5963,7 +6048,23 @@
           <w:sz w:val="24"/>
           <w:szCs w:val="24"/>
         </w:rPr>
-        <w:t xml:space="preserve"> with the exception of three species. </w:t>
+        <w:t xml:space="preserve"> </w:t>
+      </w:r>
+      <w:proofErr w:type="gramStart"/>
+      <w:r>
+        <w:rPr>
+          <w:sz w:val="24"/>
+          <w:szCs w:val="24"/>
+        </w:rPr>
+        <w:t>with the exception of</w:t>
+      </w:r>
+      <w:proofErr w:type="gramEnd"/>
+      <w:r>
+        <w:rPr>
+          <w:sz w:val="24"/>
+          <w:szCs w:val="24"/>
+        </w:rPr>
+        <w:t xml:space="preserve"> three species. </w:t>
       </w:r>
       <w:r>
         <w:rPr>
@@ -5986,15 +6087,9 @@
           <w:sz w:val="24"/>
           <w:szCs w:val="24"/>
         </w:rPr>
-        <w:t xml:space="preserve">Rosa arkansana </w:t>
-      </w:r>
-      <w:r>
-        <w:rPr>
-          <w:sz w:val="24"/>
-          <w:szCs w:val="24"/>
-        </w:rPr>
-        <w:t xml:space="preserve">and </w:t>
-      </w:r>
+        <w:t xml:space="preserve">Rosa </w:t>
+      </w:r>
+      <w:proofErr w:type="spellStart"/>
       <w:r>
         <w:rPr>
           <w:i/>
@@ -6002,113 +6097,9 @@
           <w:sz w:val="24"/>
           <w:szCs w:val="24"/>
         </w:rPr>
-        <w:t>Zigadenus elegans</w:t>
-      </w:r>
-      <w:r>
-        <w:rPr>
-          <w:sz w:val="24"/>
-          <w:szCs w:val="24"/>
-        </w:rPr>
-        <w:t>)</w:t>
-      </w:r>
-      <w:r>
-        <w:rPr>
-          <w:sz w:val="24"/>
-          <w:szCs w:val="24"/>
-        </w:rPr>
-        <w:t xml:space="preserve"> had positive regression coefficients meaning the </w:t>
-      </w:r>
-      <w:r>
-        <w:rPr>
-          <w:sz w:val="24"/>
-          <w:szCs w:val="24"/>
-        </w:rPr>
-        <w:t>deeper the snow</w:t>
-      </w:r>
-      <w:r>
-        <w:rPr>
-          <w:sz w:val="24"/>
-          <w:szCs w:val="24"/>
-        </w:rPr>
-        <w:t xml:space="preserve"> on day X in March, the later</w:t>
-      </w:r>
-      <w:r>
-        <w:rPr>
-          <w:sz w:val="24"/>
-          <w:szCs w:val="24"/>
-        </w:rPr>
-        <w:t xml:space="preserve"> </w:t>
-      </w:r>
-      <w:r>
-        <w:rPr>
-          <w:sz w:val="24"/>
-          <w:szCs w:val="24"/>
-        </w:rPr>
-        <w:t>the species flowered</w:t>
-      </w:r>
-      <w:r>
-        <w:rPr>
-          <w:sz w:val="24"/>
-          <w:szCs w:val="24"/>
-        </w:rPr>
-        <w:t>.</w:t>
-      </w:r>
-      <w:r>
-        <w:rPr>
-          <w:sz w:val="24"/>
-          <w:szCs w:val="24"/>
-        </w:rPr>
-        <w:t xml:space="preserve"> </w:t>
-      </w:r>
-      <w:r>
-        <w:rPr>
-          <w:sz w:val="24"/>
-          <w:szCs w:val="24"/>
-        </w:rPr>
-        <w:t>This outcome would be expected if snow cover impaired earlier flowering.</w:t>
-      </w:r>
-      <w:r>
-        <w:rPr>
-          <w:sz w:val="24"/>
-          <w:szCs w:val="24"/>
-        </w:rPr>
-        <w:t xml:space="preserve"> </w:t>
-      </w:r>
-      <w:r>
-        <w:rPr>
-          <w:sz w:val="24"/>
-          <w:szCs w:val="24"/>
-        </w:rPr>
-        <w:t>DOBG may have been important in these species</w:t>
-      </w:r>
-      <w:r>
-        <w:rPr>
-          <w:sz w:val="24"/>
-          <w:szCs w:val="24"/>
-        </w:rPr>
-        <w:t>.</w:t>
-      </w:r>
-      <w:r>
-        <w:rPr>
-          <w:sz w:val="24"/>
-          <w:szCs w:val="24"/>
-        </w:rPr>
-        <w:t xml:space="preserve"> </w:t>
-      </w:r>
-      <w:r>
-        <w:rPr>
-          <w:sz w:val="24"/>
-          <w:szCs w:val="24"/>
-        </w:rPr>
-        <w:t>One species</w:t>
-      </w:r>
-      <w:r>
-        <w:rPr>
-          <w:sz w:val="24"/>
-          <w:szCs w:val="24"/>
-        </w:rPr>
-        <w:t xml:space="preserve"> (</w:t>
-      </w:r>
+        <w:t>arkansana</w:t>
+      </w:r>
+      <w:proofErr w:type="spellEnd"/>
       <w:r>
         <w:rPr>
           <w:i/>
@@ -6116,107 +6107,14 @@
           <w:sz w:val="24"/>
           <w:szCs w:val="24"/>
         </w:rPr>
-        <w:t>Cypripedium candidum</w:t>
-      </w:r>
-      <w:r>
-        <w:rPr>
-          <w:sz w:val="24"/>
-          <w:szCs w:val="24"/>
-        </w:rPr>
-        <w:t>)</w:t>
-      </w:r>
-      <w:r>
-        <w:rPr>
-          <w:sz w:val="24"/>
-          <w:szCs w:val="24"/>
-        </w:rPr>
-        <w:t xml:space="preserve"> has a negative regression coefficient suggesting that </w:t>
-      </w:r>
-      <w:r>
-        <w:rPr>
-          <w:sz w:val="24"/>
-          <w:szCs w:val="24"/>
-        </w:rPr>
-        <w:t xml:space="preserve">the amount of </w:t>
-      </w:r>
-      <w:r>
-        <w:rPr>
-          <w:sz w:val="24"/>
-          <w:szCs w:val="24"/>
-        </w:rPr>
-        <w:t>moisture from snow melting</w:t>
-      </w:r>
-      <w:r>
-        <w:rPr>
-          <w:sz w:val="24"/>
-          <w:szCs w:val="24"/>
-        </w:rPr>
-        <w:t xml:space="preserve"> is</w:t>
-      </w:r>
-      <w:ins w:id="41" w:author="Emma Chandler" w:date="2021-03-21T10:44:00Z">
-        <w:r>
-          <w:rPr>
-            <w:sz w:val="24"/>
-            <w:szCs w:val="24"/>
-          </w:rPr>
-          <w:t xml:space="preserve"> an</w:t>
-        </w:r>
-      </w:ins>
-      <w:r>
-        <w:rPr>
-          <w:sz w:val="24"/>
-          <w:szCs w:val="24"/>
-        </w:rPr>
-        <w:t xml:space="preserve"> important </w:t>
-      </w:r>
-      <w:del w:id="42" w:author="Emma Chandler" w:date="2021-03-21T10:44:00Z">
-        <w:r>
-          <w:rPr>
-            <w:sz w:val="24"/>
-            <w:szCs w:val="24"/>
-          </w:rPr>
-          <w:delText>in determining</w:delText>
-        </w:r>
-      </w:del>
-      <w:ins w:id="43" w:author="Emma Chandler" w:date="2021-03-21T10:44:00Z">
-        <w:r>
-          <w:rPr>
-            <w:sz w:val="24"/>
-            <w:szCs w:val="24"/>
-          </w:rPr>
-          <w:t>determinate for</w:t>
-        </w:r>
-      </w:ins>
-      <w:del w:id="44" w:author="Emma Chandler" w:date="2021-03-21T10:44:00Z">
-        <w:r>
-          <w:rPr>
-            <w:sz w:val="24"/>
-            <w:szCs w:val="24"/>
-          </w:rPr>
-          <w:delText xml:space="preserve"> the </w:delText>
-        </w:r>
-      </w:del>
-      <w:r>
-        <w:rPr>
-          <w:sz w:val="24"/>
-          <w:szCs w:val="24"/>
-        </w:rPr>
-        <w:lastRenderedPageBreak/>
-        <w:t>flowerin</w:t>
-      </w:r>
-      <w:r>
-        <w:rPr>
-          <w:sz w:val="24"/>
-          <w:szCs w:val="24"/>
-        </w:rPr>
-        <w:t>g</w:t>
-      </w:r>
-      <w:r>
-        <w:rPr>
-          <w:sz w:val="24"/>
-          <w:szCs w:val="24"/>
-        </w:rPr>
-        <w:t xml:space="preserve"> phenology</w:t>
+        <w:t xml:space="preserve"> </w:t>
+      </w:r>
+      <w:r>
+        <w:rPr>
+          <w:sz w:val="24"/>
+          <w:szCs w:val="24"/>
+        </w:rPr>
+        <w:t xml:space="preserve">and </w:t>
       </w:r>
       <w:r>
         <w:rPr>
@@ -6225,6 +6123,55 @@
           <w:sz w:val="24"/>
           <w:szCs w:val="24"/>
         </w:rPr>
+        <w:t>Zigadenus elegans</w:t>
+      </w:r>
+      <w:r>
+        <w:rPr>
+          <w:sz w:val="24"/>
+          <w:szCs w:val="24"/>
+        </w:rPr>
+        <w:t>)</w:t>
+      </w:r>
+      <w:r>
+        <w:rPr>
+          <w:sz w:val="24"/>
+          <w:szCs w:val="24"/>
+        </w:rPr>
+        <w:t xml:space="preserve"> had positive regression coefficients meaning the </w:t>
+      </w:r>
+      <w:r>
+        <w:rPr>
+          <w:sz w:val="24"/>
+          <w:szCs w:val="24"/>
+        </w:rPr>
+        <w:t>deeper the snow</w:t>
+      </w:r>
+      <w:r>
+        <w:rPr>
+          <w:sz w:val="24"/>
+          <w:szCs w:val="24"/>
+        </w:rPr>
+        <w:t xml:space="preserve"> on day X in March, the later</w:t>
+      </w:r>
+      <w:r>
+        <w:rPr>
+          <w:sz w:val="24"/>
+          <w:szCs w:val="24"/>
+        </w:rPr>
+        <w:t xml:space="preserve"> </w:t>
+      </w:r>
+      <w:r>
+        <w:rPr>
+          <w:sz w:val="24"/>
+          <w:szCs w:val="24"/>
+        </w:rPr>
+        <w:t>the species flowered</w:t>
+      </w:r>
+      <w:r>
+        <w:rPr>
+          <w:sz w:val="24"/>
+          <w:szCs w:val="24"/>
+        </w:rPr>
         <w:t>.</w:t>
       </w:r>
       <w:r>
@@ -6239,6 +6186,175 @@
           <w:sz w:val="24"/>
           <w:szCs w:val="24"/>
         </w:rPr>
+        <w:t>This outcome would be expected if snow cover impaired earlier flowering.</w:t>
+      </w:r>
+      <w:r>
+        <w:rPr>
+          <w:sz w:val="24"/>
+          <w:szCs w:val="24"/>
+        </w:rPr>
+        <w:t xml:space="preserve"> </w:t>
+      </w:r>
+      <w:r>
+        <w:rPr>
+          <w:sz w:val="24"/>
+          <w:szCs w:val="24"/>
+        </w:rPr>
+        <w:t>DOBG may have been important in these species</w:t>
+      </w:r>
+      <w:r>
+        <w:rPr>
+          <w:sz w:val="24"/>
+          <w:szCs w:val="24"/>
+        </w:rPr>
+        <w:t>.</w:t>
+      </w:r>
+      <w:r>
+        <w:rPr>
+          <w:sz w:val="24"/>
+          <w:szCs w:val="24"/>
+        </w:rPr>
+        <w:t xml:space="preserve"> </w:t>
+      </w:r>
+      <w:r>
+        <w:rPr>
+          <w:sz w:val="24"/>
+          <w:szCs w:val="24"/>
+        </w:rPr>
+        <w:t>One species</w:t>
+      </w:r>
+      <w:r>
+        <w:rPr>
+          <w:sz w:val="24"/>
+          <w:szCs w:val="24"/>
+        </w:rPr>
+        <w:t xml:space="preserve"> (</w:t>
+      </w:r>
+      <w:r>
+        <w:rPr>
+          <w:i/>
+          <w:iCs/>
+          <w:sz w:val="24"/>
+          <w:szCs w:val="24"/>
+        </w:rPr>
+        <w:t xml:space="preserve">Cypripedium </w:t>
+      </w:r>
+      <w:proofErr w:type="spellStart"/>
+      <w:r>
+        <w:rPr>
+          <w:i/>
+          <w:iCs/>
+          <w:sz w:val="24"/>
+          <w:szCs w:val="24"/>
+        </w:rPr>
+        <w:t>candidum</w:t>
+      </w:r>
+      <w:proofErr w:type="spellEnd"/>
+      <w:r>
+        <w:rPr>
+          <w:sz w:val="24"/>
+          <w:szCs w:val="24"/>
+        </w:rPr>
+        <w:t>)</w:t>
+      </w:r>
+      <w:r>
+        <w:rPr>
+          <w:sz w:val="24"/>
+          <w:szCs w:val="24"/>
+        </w:rPr>
+        <w:t xml:space="preserve"> has a negative regression coefficient suggesting that </w:t>
+      </w:r>
+      <w:r>
+        <w:rPr>
+          <w:sz w:val="24"/>
+          <w:szCs w:val="24"/>
+        </w:rPr>
+        <w:t xml:space="preserve">the amount of </w:t>
+      </w:r>
+      <w:r>
+        <w:rPr>
+          <w:sz w:val="24"/>
+          <w:szCs w:val="24"/>
+        </w:rPr>
+        <w:t>moisture from snow melting</w:t>
+      </w:r>
+      <w:r>
+        <w:rPr>
+          <w:sz w:val="24"/>
+          <w:szCs w:val="24"/>
+        </w:rPr>
+        <w:t xml:space="preserve"> is</w:t>
+      </w:r>
+      <w:r>
+        <w:rPr>
+          <w:sz w:val="24"/>
+          <w:szCs w:val="24"/>
+        </w:rPr>
+        <w:t xml:space="preserve"> an</w:t>
+      </w:r>
+      <w:r>
+        <w:rPr>
+          <w:sz w:val="24"/>
+          <w:szCs w:val="24"/>
+        </w:rPr>
+        <w:t xml:space="preserve"> important </w:t>
+      </w:r>
+      <w:r>
+        <w:rPr>
+          <w:sz w:val="24"/>
+          <w:szCs w:val="24"/>
+        </w:rPr>
+        <w:t>determinate for</w:t>
+      </w:r>
+      <w:r>
+        <w:rPr>
+          <w:sz w:val="24"/>
+          <w:szCs w:val="24"/>
+        </w:rPr>
+        <w:t xml:space="preserve"> </w:t>
+      </w:r>
+      <w:r>
+        <w:rPr>
+          <w:sz w:val="24"/>
+          <w:szCs w:val="24"/>
+        </w:rPr>
+        <w:t>flowerin</w:t>
+      </w:r>
+      <w:r>
+        <w:rPr>
+          <w:sz w:val="24"/>
+          <w:szCs w:val="24"/>
+        </w:rPr>
+        <w:t>g</w:t>
+      </w:r>
+      <w:r>
+        <w:rPr>
+          <w:sz w:val="24"/>
+          <w:szCs w:val="24"/>
+        </w:rPr>
+        <w:t xml:space="preserve"> phenology</w:t>
+      </w:r>
+      <w:r>
+        <w:rPr>
+          <w:i/>
+          <w:iCs/>
+          <w:sz w:val="24"/>
+          <w:szCs w:val="24"/>
+        </w:rPr>
+        <w:t>.</w:t>
+      </w:r>
+      <w:r>
+        <w:rPr>
+          <w:sz w:val="24"/>
+          <w:szCs w:val="24"/>
+        </w:rPr>
+        <w:t xml:space="preserve"> </w:t>
+      </w:r>
+      <w:r>
+        <w:rPr>
+          <w:sz w:val="24"/>
+          <w:szCs w:val="24"/>
+        </w:rPr>
         <w:t xml:space="preserve">All three species had significant indirect effects between </w:t>
       </w:r>
       <w:r>
@@ -6274,6 +6390,7 @@
           <w:sz w:val="24"/>
           <w:szCs w:val="24"/>
         </w:rPr>
+        <w:lastRenderedPageBreak/>
         <w:t>SPDX</w:t>
       </w:r>
       <w:r>
@@ -6318,102 +6435,27 @@
         </w:rPr>
         <w:t xml:space="preserve">This could be explained by </w:t>
       </w:r>
-      <w:ins w:id="45" w:author="Emma Chandler" w:date="2021-03-21T10:48:00Z">
-        <w:r>
-          <w:rPr>
-            <w:sz w:val="24"/>
-            <w:szCs w:val="24"/>
-          </w:rPr>
-          <w:t>a long developmental period before flower production</w:t>
-        </w:r>
-      </w:ins>
-      <w:ins w:id="46" w:author="Emma Chandler" w:date="2021-03-21T10:49:00Z">
-        <w:r>
-          <w:rPr>
-            <w:sz w:val="24"/>
-            <w:szCs w:val="24"/>
-          </w:rPr>
-          <w:t xml:space="preserve"> in these species</w:t>
-        </w:r>
-      </w:ins>
-      <w:ins w:id="47" w:author="Emma Chandler" w:date="2021-03-21T10:50:00Z">
-        <w:r>
-          <w:rPr>
-            <w:sz w:val="24"/>
-            <w:szCs w:val="24"/>
-          </w:rPr>
-          <w:t xml:space="preserve">. </w:t>
-        </w:r>
-      </w:ins>
-      <w:ins w:id="48" w:author="Emma Chandler" w:date="2021-03-21T10:51:00Z">
-        <w:r>
-          <w:rPr>
-            <w:sz w:val="24"/>
-            <w:szCs w:val="24"/>
-          </w:rPr>
-          <w:t>D</w:t>
-        </w:r>
-        <w:r>
-          <w:rPr>
-            <w:sz w:val="24"/>
-            <w:szCs w:val="24"/>
-          </w:rPr>
-          <w:t xml:space="preserve">evelopmental processes earlier in the spring </w:t>
-        </w:r>
-        <w:r>
-          <w:rPr>
-            <w:sz w:val="24"/>
-            <w:szCs w:val="24"/>
-          </w:rPr>
-          <w:t>could be</w:t>
-        </w:r>
-        <w:r>
-          <w:rPr>
-            <w:sz w:val="24"/>
-            <w:szCs w:val="24"/>
-          </w:rPr>
-          <w:t xml:space="preserve"> directly affected by snowpack</w:t>
-        </w:r>
-        <w:r>
-          <w:rPr>
-            <w:sz w:val="24"/>
-            <w:szCs w:val="24"/>
-          </w:rPr>
-          <w:t>, shifting flowering phenology</w:t>
-        </w:r>
-        <w:r>
-          <w:rPr>
-            <w:sz w:val="24"/>
-            <w:szCs w:val="24"/>
-          </w:rPr>
-          <w:t>.</w:t>
-        </w:r>
-        <w:r>
-          <w:rPr>
-            <w:sz w:val="24"/>
-            <w:szCs w:val="24"/>
-          </w:rPr>
-          <w:t xml:space="preserve"> Another ex</w:t>
-        </w:r>
-      </w:ins>
-      <w:ins w:id="49" w:author="Emma Chandler" w:date="2021-03-21T10:52:00Z">
-        <w:r>
-          <w:rPr>
-            <w:sz w:val="24"/>
-            <w:szCs w:val="24"/>
-          </w:rPr>
-          <w:t>planation is the</w:t>
-        </w:r>
-      </w:ins>
-      <w:ins w:id="50" w:author="Emma Chandler" w:date="2021-03-21T10:47:00Z">
-        <w:r>
-          <w:rPr>
-            <w:sz w:val="24"/>
-            <w:szCs w:val="24"/>
-          </w:rPr>
-          <w:t xml:space="preserve"> amount of </w:t>
-        </w:r>
-      </w:ins>
+      <w:r>
+        <w:rPr>
+          <w:sz w:val="24"/>
+          <w:szCs w:val="24"/>
+        </w:rPr>
+        <w:t>a long developmental period before flower production in these species</w:t>
+      </w:r>
+      <w:r>
+        <w:rPr>
+          <w:sz w:val="24"/>
+          <w:szCs w:val="24"/>
+        </w:rPr>
+        <w:t>. Developmental processes earlier in the spring could be directly affected by snowpack, shifting flowering phenology. Another explanation is the</w:t>
+      </w:r>
+      <w:r>
+        <w:rPr>
+          <w:sz w:val="24"/>
+          <w:szCs w:val="24"/>
+        </w:rPr>
+        <w:t xml:space="preserve"> amount of </w:t>
+      </w:r>
       <w:r>
         <w:rPr>
           <w:sz w:val="24"/>
@@ -6421,15 +6463,13 @@
         </w:rPr>
         <w:t>soil moisture</w:t>
       </w:r>
-      <w:ins w:id="51" w:author="Emma Chandler" w:date="2021-03-21T10:47:00Z">
-        <w:r>
-          <w:rPr>
-            <w:sz w:val="24"/>
-            <w:szCs w:val="24"/>
-          </w:rPr>
-          <w:t xml:space="preserve"> released from snow melt</w:t>
-        </w:r>
-      </w:ins>
+      <w:r>
+        <w:rPr>
+          <w:sz w:val="24"/>
+          <w:szCs w:val="24"/>
+        </w:rPr>
+        <w:t xml:space="preserve"> released from snow melt</w:t>
+      </w:r>
       <w:r>
         <w:rPr>
           <w:sz w:val="24"/>
@@ -6522,24 +6562,13 @@
         </w:rPr>
         <w:t xml:space="preserve">. </w:t>
       </w:r>
-      <w:ins w:id="52" w:author="Emma Chandler" w:date="2021-03-21T10:50:00Z">
-        <w:r>
-          <w:rPr>
-            <w:sz w:val="24"/>
-            <w:szCs w:val="24"/>
-          </w:rPr>
-          <w:t>In one way or another, t</w:t>
-        </w:r>
-      </w:ins>
-      <w:del w:id="53" w:author="Emma Chandler" w:date="2021-03-21T10:50:00Z">
-        <w:r>
-          <w:rPr>
-            <w:sz w:val="24"/>
-            <w:szCs w:val="24"/>
-          </w:rPr>
-          <w:delText>T</w:delText>
-        </w:r>
-      </w:del>
+      <w:r>
+        <w:rPr>
+          <w:sz w:val="24"/>
+          <w:szCs w:val="24"/>
+        </w:rPr>
+        <w:t>In one way or another, t</w:t>
+      </w:r>
       <w:r>
         <w:rPr>
           <w:sz w:val="24"/>
@@ -6547,33 +6576,13 @@
         </w:rPr>
         <w:t xml:space="preserve">hese three species </w:t>
       </w:r>
-      <w:del w:id="54" w:author="Emma Chandler" w:date="2021-03-21T10:50:00Z">
-        <w:r>
-          <w:rPr>
-            <w:sz w:val="24"/>
-            <w:szCs w:val="24"/>
-          </w:rPr>
-          <w:delText xml:space="preserve">may </w:delText>
-        </w:r>
-      </w:del>
-      <w:del w:id="55" w:author="Emma Chandler" w:date="2021-03-21T10:53:00Z">
-        <w:r>
-          <w:rPr>
-            <w:sz w:val="24"/>
-            <w:szCs w:val="24"/>
-          </w:rPr>
-          <w:delText>have to compensate</w:delText>
-        </w:r>
-      </w:del>
-      <w:ins w:id="56" w:author="Emma Chandler" w:date="2021-03-21T10:53:00Z">
-        <w:r>
-          <w:rPr>
-            <w:sz w:val="24"/>
-            <w:szCs w:val="24"/>
-          </w:rPr>
-          <w:t>are compensating</w:t>
-        </w:r>
-      </w:ins>
+      <w:r>
+        <w:rPr>
+          <w:sz w:val="24"/>
+          <w:szCs w:val="24"/>
+        </w:rPr>
+        <w:t>are compensating</w:t>
+      </w:r>
       <w:r>
         <w:rPr>
           <w:sz w:val="24"/>
@@ -6900,7 +6909,37 @@
           <w:sz w:val="24"/>
           <w:szCs w:val="24"/>
         </w:rPr>
-        <w:t xml:space="preserve">Further research is needed to better understand the relationships between changing climatic conditions and flowering phenology. We only considered snow cover and melt but, </w:t>
+        <w:t>Further research is needed to better understand the relationships between changing climatic conditions and flowering phenology. We only considered snow cover and melt but, other forms of precipitation might be more tightly related to triggering flowering.</w:t>
+      </w:r>
+      <w:r>
+        <w:rPr>
+          <w:sz w:val="24"/>
+          <w:szCs w:val="24"/>
+        </w:rPr>
+        <w:t xml:space="preserve"> </w:t>
+      </w:r>
+      <w:proofErr w:type="spellStart"/>
+      <w:r>
+        <w:rPr>
+          <w:sz w:val="24"/>
+          <w:szCs w:val="24"/>
+        </w:rPr>
+        <w:t>Patricola</w:t>
+      </w:r>
+      <w:proofErr w:type="spellEnd"/>
+      <w:r>
+        <w:rPr>
+          <w:sz w:val="24"/>
+          <w:szCs w:val="24"/>
+        </w:rPr>
+        <w:t xml:space="preserve"> and Cook (2013) found that precipitation is expected to increase for April and May </w:t>
+      </w:r>
+      <w:r>
+        <w:rPr>
+          <w:sz w:val="24"/>
+          <w:szCs w:val="24"/>
+        </w:rPr>
+        <w:t xml:space="preserve">with climate </w:t>
       </w:r>
       <w:r>
         <w:rPr>
@@ -6908,28 +6947,7 @@
           <w:szCs w:val="24"/>
         </w:rPr>
         <w:lastRenderedPageBreak/>
-        <w:t>other forms of precipitation might be more tightly related to triggering flowering.</w:t>
-      </w:r>
-      <w:r>
-        <w:rPr>
-          <w:sz w:val="24"/>
-          <w:szCs w:val="24"/>
-        </w:rPr>
-        <w:t xml:space="preserve"> </w:t>
-      </w:r>
-      <w:r>
-        <w:rPr>
-          <w:sz w:val="24"/>
-          <w:szCs w:val="24"/>
-        </w:rPr>
-        <w:t xml:space="preserve">Patricola and Cook (2013) found that precipitation is expected to increase for April and May </w:t>
-      </w:r>
-      <w:r>
-        <w:rPr>
-          <w:sz w:val="24"/>
-          <w:szCs w:val="24"/>
-        </w:rPr>
-        <w:t>with climate change and decrease for July and August. These changes could have implications for flowering phenology</w:t>
+        <w:t>change and decrease for July and August. These changes could have implications for flowering phenology</w:t>
       </w:r>
       <w:r>
         <w:rPr>
@@ -6970,92 +6988,40 @@
       <w:pPr>
         <w:spacing w:line="480" w:lineRule="auto"/>
         <w:rPr>
-          <w:ins w:id="57" w:author="Emma Chandler" w:date="2021-03-12T14:36:00Z"/>
-          <w:sz w:val="24"/>
-          <w:szCs w:val="24"/>
-        </w:rPr>
-      </w:pPr>
-      <w:ins w:id="58" w:author="Emma Chandler" w:date="2021-03-17T14:09:00Z">
-        <w:r>
-          <w:rPr>
-            <w:sz w:val="24"/>
-            <w:szCs w:val="24"/>
-          </w:rPr>
-          <w:t xml:space="preserve">We are </w:t>
-        </w:r>
-      </w:ins>
-      <w:ins w:id="59" w:author="Emma Chandler" w:date="2021-03-17T14:10:00Z">
-        <w:r>
-          <w:rPr>
-            <w:sz w:val="24"/>
-            <w:szCs w:val="24"/>
-          </w:rPr>
-          <w:t xml:space="preserve">grateful to Althea Archer for </w:t>
-        </w:r>
-      </w:ins>
-      <w:ins w:id="60" w:author="Emma Chandler" w:date="2021-03-17T14:11:00Z">
-        <w:r>
-          <w:rPr>
-            <w:sz w:val="24"/>
-            <w:szCs w:val="24"/>
-          </w:rPr>
-          <w:t xml:space="preserve">her </w:t>
-        </w:r>
-      </w:ins>
-      <w:ins w:id="61" w:author="Emma Chandler" w:date="2021-03-17T14:10:00Z">
-        <w:r>
-          <w:rPr>
-            <w:sz w:val="24"/>
-            <w:szCs w:val="24"/>
-          </w:rPr>
-          <w:t>help with R and setting up Git</w:t>
-        </w:r>
-      </w:ins>
-      <w:ins w:id="62" w:author="Emma Chandler" w:date="2021-03-17T14:11:00Z">
-        <w:r>
-          <w:rPr>
-            <w:sz w:val="24"/>
-            <w:szCs w:val="24"/>
-          </w:rPr>
-          <w:t>H</w:t>
-        </w:r>
-      </w:ins>
-      <w:ins w:id="63" w:author="Emma Chandler" w:date="2021-03-17T14:10:00Z">
-        <w:r>
-          <w:rPr>
-            <w:sz w:val="24"/>
-            <w:szCs w:val="24"/>
-          </w:rPr>
-          <w:t>ub collaboration</w:t>
-        </w:r>
-      </w:ins>
-      <w:ins w:id="64" w:author="Emma Chandler" w:date="2021-03-17T14:11:00Z">
-        <w:r>
-          <w:rPr>
-            <w:sz w:val="24"/>
-            <w:szCs w:val="24"/>
-          </w:rPr>
-          <w:t xml:space="preserve"> and to </w:t>
-        </w:r>
-      </w:ins>
-      <w:ins w:id="65" w:author="Emma Chandler" w:date="2021-03-12T14:36:00Z">
-        <w:r>
-          <w:rPr>
-            <w:sz w:val="24"/>
-            <w:szCs w:val="24"/>
-          </w:rPr>
-          <w:t>Ned Dochterman</w:t>
-        </w:r>
-      </w:ins>
-      <w:ins w:id="66" w:author="Emma Chandler" w:date="2021-03-17T14:11:00Z">
-        <w:r>
-          <w:rPr>
-            <w:sz w:val="24"/>
-            <w:szCs w:val="24"/>
-          </w:rPr>
-          <w:t xml:space="preserve"> for advice on structural equation modeling.</w:t>
-        </w:r>
-      </w:ins>
+          <w:sz w:val="24"/>
+          <w:szCs w:val="24"/>
+        </w:rPr>
+      </w:pPr>
+      <w:r>
+        <w:rPr>
+          <w:sz w:val="24"/>
+          <w:szCs w:val="24"/>
+        </w:rPr>
+        <w:t xml:space="preserve">We are grateful to Althea Archer for her help with R and setting up GitHub collaboration and to </w:t>
+      </w:r>
+      <w:r>
+        <w:rPr>
+          <w:sz w:val="24"/>
+          <w:szCs w:val="24"/>
+        </w:rPr>
+        <w:t xml:space="preserve">Ned </w:t>
+      </w:r>
+      <w:proofErr w:type="spellStart"/>
+      <w:r>
+        <w:rPr>
+          <w:sz w:val="24"/>
+          <w:szCs w:val="24"/>
+        </w:rPr>
+        <w:t>Dochterman</w:t>
+      </w:r>
+      <w:proofErr w:type="spellEnd"/>
+      <w:r>
+        <w:rPr>
+          <w:sz w:val="24"/>
+          <w:szCs w:val="24"/>
+        </w:rPr>
+        <w:t xml:space="preserve"> for advice on structural equation modeling.</w:t>
+      </w:r>
     </w:p>
     <w:p>
       <w:pPr>
@@ -7740,7 +7706,7 @@
           <w:szCs w:val="24"/>
         </w:rPr>
       </w:pPr>
-      <w:commentRangeStart w:id="67"/>
+      <w:commentRangeStart w:id="12"/>
       <w:r>
         <w:rPr>
           <w:sz w:val="24"/>
@@ -7749,12 +7715,12 @@
         <w:lastRenderedPageBreak/>
         <w:t>Table 1</w:t>
       </w:r>
-      <w:commentRangeEnd w:id="67"/>
+      <w:commentRangeEnd w:id="12"/>
       <w:r>
         <w:rPr>
           <w:rStyle w:val="CommentReference"/>
         </w:rPr>
-        <w:commentReference w:id="67"/>
+        <w:commentReference w:id="12"/>
       </w:r>
       <w:r>
         <w:rPr>
@@ -8056,8 +8022,19 @@
                 <w:sz w:val="24"/>
                 <w:szCs w:val="24"/>
               </w:rPr>
-              <w:t>Ranunculus rhomboides</w:t>
-            </w:r>
+              <w:t xml:space="preserve">Ranunculus </w:t>
+            </w:r>
+            <w:proofErr w:type="spellStart"/>
+            <w:r>
+              <w:rPr>
+                <w:i/>
+                <w:iCs/>
+                <w:sz w:val="24"/>
+                <w:szCs w:val="24"/>
+              </w:rPr>
+              <w:t>rhomboides</w:t>
+            </w:r>
+            <w:proofErr w:type="spellEnd"/>
           </w:p>
         </w:tc>
         <w:tc>
@@ -8224,6 +8201,7 @@
                 <w:szCs w:val="24"/>
               </w:rPr>
             </w:pPr>
+            <w:proofErr w:type="spellStart"/>
             <w:r>
               <w:rPr>
                 <w:i/>
@@ -8231,8 +8209,29 @@
                 <w:sz w:val="24"/>
                 <w:szCs w:val="24"/>
               </w:rPr>
-              <w:t>Cerastium arvense</w:t>
-            </w:r>
+              <w:t>Cerastium</w:t>
+            </w:r>
+            <w:proofErr w:type="spellEnd"/>
+            <w:r>
+              <w:rPr>
+                <w:i/>
+                <w:iCs/>
+                <w:sz w:val="24"/>
+                <w:szCs w:val="24"/>
+              </w:rPr>
+              <w:t xml:space="preserve"> </w:t>
+            </w:r>
+            <w:proofErr w:type="spellStart"/>
+            <w:r>
+              <w:rPr>
+                <w:i/>
+                <w:iCs/>
+                <w:sz w:val="24"/>
+                <w:szCs w:val="24"/>
+              </w:rPr>
+              <w:t>arvense</w:t>
+            </w:r>
+            <w:proofErr w:type="spellEnd"/>
           </w:p>
         </w:tc>
         <w:tc>
@@ -8403,8 +8402,19 @@
                 <w:sz w:val="24"/>
                 <w:szCs w:val="24"/>
               </w:rPr>
-              <w:t>Ranunculus abortivus</w:t>
-            </w:r>
+              <w:t xml:space="preserve">Ranunculus </w:t>
+            </w:r>
+            <w:proofErr w:type="spellStart"/>
+            <w:r>
+              <w:rPr>
+                <w:i/>
+                <w:iCs/>
+                <w:sz w:val="24"/>
+                <w:szCs w:val="24"/>
+              </w:rPr>
+              <w:t>abortivus</w:t>
+            </w:r>
+            <w:proofErr w:type="spellEnd"/>
           </w:p>
         </w:tc>
         <w:tc>
@@ -8575,8 +8585,19 @@
                 <w:sz w:val="24"/>
                 <w:szCs w:val="24"/>
               </w:rPr>
-              <w:t>Oxalis violacea</w:t>
-            </w:r>
+              <w:t xml:space="preserve">Oxalis </w:t>
+            </w:r>
+            <w:proofErr w:type="spellStart"/>
+            <w:r>
+              <w:rPr>
+                <w:i/>
+                <w:iCs/>
+                <w:sz w:val="24"/>
+                <w:szCs w:val="24"/>
+              </w:rPr>
+              <w:t>violacea</w:t>
+            </w:r>
+            <w:proofErr w:type="spellEnd"/>
           </w:p>
         </w:tc>
         <w:tc>
@@ -8919,8 +8940,19 @@
                 <w:sz w:val="24"/>
                 <w:szCs w:val="24"/>
               </w:rPr>
-              <w:t>Trillium cernuum</w:t>
-            </w:r>
+              <w:t xml:space="preserve">Trillium </w:t>
+            </w:r>
+            <w:proofErr w:type="spellStart"/>
+            <w:r>
+              <w:rPr>
+                <w:i/>
+                <w:iCs/>
+                <w:sz w:val="24"/>
+                <w:szCs w:val="24"/>
+              </w:rPr>
+              <w:t>cernuum</w:t>
+            </w:r>
+            <w:proofErr w:type="spellEnd"/>
           </w:p>
         </w:tc>
         <w:tc>
@@ -9084,8 +9116,19 @@
                 <w:sz w:val="24"/>
                 <w:szCs w:val="24"/>
               </w:rPr>
-              <w:t>Lithospermum incisum</w:t>
-            </w:r>
+              <w:t xml:space="preserve">Lithospermum </w:t>
+            </w:r>
+            <w:proofErr w:type="spellStart"/>
+            <w:r>
+              <w:rPr>
+                <w:i/>
+                <w:iCs/>
+                <w:sz w:val="24"/>
+                <w:szCs w:val="24"/>
+              </w:rPr>
+              <w:t>incisum</w:t>
+            </w:r>
+            <w:proofErr w:type="spellEnd"/>
           </w:p>
         </w:tc>
         <w:tc>
@@ -9235,6 +9278,7 @@
                 <w:szCs w:val="24"/>
               </w:rPr>
             </w:pPr>
+            <w:proofErr w:type="spellStart"/>
             <w:r>
               <w:rPr>
                 <w:i/>
@@ -9242,7 +9286,17 @@
                 <w:sz w:val="24"/>
                 <w:szCs w:val="24"/>
               </w:rPr>
-              <w:t>Pedicularis canadensis</w:t>
+              <w:t>Pedicularis</w:t>
+            </w:r>
+            <w:proofErr w:type="spellEnd"/>
+            <w:r>
+              <w:rPr>
+                <w:i/>
+                <w:iCs/>
+                <w:sz w:val="24"/>
+                <w:szCs w:val="24"/>
+              </w:rPr>
+              <w:t xml:space="preserve"> canadensis</w:t>
             </w:r>
           </w:p>
         </w:tc>
@@ -9407,6 +9461,7 @@
                 <w:szCs w:val="24"/>
               </w:rPr>
             </w:pPr>
+            <w:proofErr w:type="spellStart"/>
             <w:r>
               <w:rPr>
                 <w:i/>
@@ -9414,8 +9469,29 @@
                 <w:sz w:val="24"/>
                 <w:szCs w:val="24"/>
               </w:rPr>
-              <w:t>Zizia aurea</w:t>
-            </w:r>
+              <w:t>Zizia</w:t>
+            </w:r>
+            <w:proofErr w:type="spellEnd"/>
+            <w:r>
+              <w:rPr>
+                <w:i/>
+                <w:iCs/>
+                <w:sz w:val="24"/>
+                <w:szCs w:val="24"/>
+              </w:rPr>
+              <w:t xml:space="preserve"> </w:t>
+            </w:r>
+            <w:proofErr w:type="spellStart"/>
+            <w:r>
+              <w:rPr>
+                <w:i/>
+                <w:iCs/>
+                <w:sz w:val="24"/>
+                <w:szCs w:val="24"/>
+              </w:rPr>
+              <w:t>aurea</w:t>
+            </w:r>
+            <w:proofErr w:type="spellEnd"/>
           </w:p>
         </w:tc>
         <w:tc>
@@ -9744,8 +9820,19 @@
                 <w:sz w:val="24"/>
                 <w:szCs w:val="24"/>
               </w:rPr>
-              <w:t>Cypripedium candidum</w:t>
-            </w:r>
+              <w:t xml:space="preserve">Cypripedium </w:t>
+            </w:r>
+            <w:proofErr w:type="spellStart"/>
+            <w:r>
+              <w:rPr>
+                <w:i/>
+                <w:iCs/>
+                <w:sz w:val="24"/>
+                <w:szCs w:val="24"/>
+              </w:rPr>
+              <w:t>candidum</w:t>
+            </w:r>
+            <w:proofErr w:type="spellEnd"/>
           </w:p>
         </w:tc>
         <w:tc>
@@ -10232,6 +10319,7 @@
                 <w:szCs w:val="24"/>
               </w:rPr>
             </w:pPr>
+            <w:proofErr w:type="spellStart"/>
             <w:r>
               <w:rPr>
                 <w:i/>
@@ -10239,8 +10327,29 @@
                 <w:sz w:val="24"/>
                 <w:szCs w:val="24"/>
               </w:rPr>
-              <w:t>Oxytre lambe</w:t>
-            </w:r>
+              <w:t>Oxytre</w:t>
+            </w:r>
+            <w:proofErr w:type="spellEnd"/>
+            <w:r>
+              <w:rPr>
+                <w:i/>
+                <w:iCs/>
+                <w:sz w:val="24"/>
+                <w:szCs w:val="24"/>
+              </w:rPr>
+              <w:t xml:space="preserve"> </w:t>
+            </w:r>
+            <w:proofErr w:type="spellStart"/>
+            <w:r>
+              <w:rPr>
+                <w:i/>
+                <w:iCs/>
+                <w:sz w:val="24"/>
+                <w:szCs w:val="24"/>
+              </w:rPr>
+              <w:t>lambe</w:t>
+            </w:r>
+            <w:proofErr w:type="spellEnd"/>
           </w:p>
         </w:tc>
         <w:tc>
@@ -10425,8 +10534,19 @@
                 <w:sz w:val="24"/>
                 <w:szCs w:val="24"/>
               </w:rPr>
-              <w:t>Rosa arkansana</w:t>
-            </w:r>
+              <w:t xml:space="preserve">Rosa </w:t>
+            </w:r>
+            <w:proofErr w:type="spellStart"/>
+            <w:r>
+              <w:rPr>
+                <w:i/>
+                <w:iCs/>
+                <w:sz w:val="24"/>
+                <w:szCs w:val="24"/>
+              </w:rPr>
+              <w:t>arkansana</w:t>
+            </w:r>
+            <w:proofErr w:type="spellEnd"/>
           </w:p>
         </w:tc>
         <w:tc>
@@ -10776,8 +10896,19 @@
                 <w:sz w:val="24"/>
                 <w:szCs w:val="24"/>
               </w:rPr>
-              <w:t>Penstemon gracilis</w:t>
-            </w:r>
+              <w:t xml:space="preserve">Penstemon </w:t>
+            </w:r>
+            <w:proofErr w:type="spellStart"/>
+            <w:r>
+              <w:rPr>
+                <w:i/>
+                <w:iCs/>
+                <w:sz w:val="24"/>
+                <w:szCs w:val="24"/>
+              </w:rPr>
+              <w:t>gracilis</w:t>
+            </w:r>
+            <w:proofErr w:type="spellEnd"/>
           </w:p>
         </w:tc>
         <w:tc>
@@ -11134,8 +11265,19 @@
                 <w:sz w:val="24"/>
                 <w:szCs w:val="24"/>
               </w:rPr>
-              <w:t>Oenothera nuttallii</w:t>
-            </w:r>
+              <w:t xml:space="preserve">Oenothera </w:t>
+            </w:r>
+            <w:proofErr w:type="spellStart"/>
+            <w:r>
+              <w:rPr>
+                <w:i/>
+                <w:iCs/>
+                <w:sz w:val="24"/>
+                <w:szCs w:val="24"/>
+              </w:rPr>
+              <w:t>nuttallii</w:t>
+            </w:r>
+            <w:proofErr w:type="spellEnd"/>
           </w:p>
         </w:tc>
         <w:tc>
@@ -11468,7 +11610,7 @@
         </w:rPr>
         <w:t xml:space="preserve">Path diagrams with </w:t>
       </w:r>
-      <w:commentRangeStart w:id="68"/>
+      <w:commentRangeStart w:id="13"/>
       <w:r>
         <w:rPr>
           <w:sz w:val="24"/>
@@ -11490,12 +11632,12 @@
         </w:rPr>
         <w:t xml:space="preserve">effect </w:t>
       </w:r>
-      <w:commentRangeEnd w:id="68"/>
+      <w:commentRangeEnd w:id="13"/>
       <w:r>
         <w:rPr>
           <w:rStyle w:val="CommentReference"/>
         </w:rPr>
-        <w:commentReference w:id="68"/>
+        <w:commentReference w:id="13"/>
       </w:r>
       <w:r>
         <w:rPr>
@@ -11948,7 +12090,7 @@
                     <pic:cNvPicPr/>
                   </pic:nvPicPr>
                   <pic:blipFill rotWithShape="1">
-                    <a:blip r:embed="rId12">
+                    <a:blip r:embed="rId13">
                       <a:extLst>
                         <a:ext uri="{28A0092B-C50C-407E-A947-70E740481C1C}">
                           <a14:useLocalDpi xmlns:a14="http://schemas.microsoft.com/office/drawing/2010/main" val="0"/>
@@ -12007,7 +12149,7 @@
                     <pic:cNvPicPr/>
                   </pic:nvPicPr>
                   <pic:blipFill rotWithShape="1">
-                    <a:blip r:embed="rId13">
+                    <a:blip r:embed="rId14">
                       <a:extLst>
                         <a:ext uri="{28A0092B-C50C-407E-A947-70E740481C1C}">
                           <a14:useLocalDpi xmlns:a14="http://schemas.microsoft.com/office/drawing/2010/main" val="0"/>
@@ -12088,7 +12230,7 @@
           <w:szCs w:val="24"/>
         </w:rPr>
       </w:pPr>
-      <w:commentRangeStart w:id="69"/>
+      <w:commentRangeStart w:id="14"/>
       <w:r>
         <w:rPr>
           <w:noProof/>
@@ -12111,7 +12253,7 @@
                     <pic:cNvPicPr/>
                   </pic:nvPicPr>
                   <pic:blipFill>
-                    <a:blip r:embed="rId14">
+                    <a:blip r:embed="rId15">
                       <a:extLst>
                         <a:ext uri="{28A0092B-C50C-407E-A947-70E740481C1C}">
                           <a14:useLocalDpi xmlns:a14="http://schemas.microsoft.com/office/drawing/2010/main" val="0"/>
@@ -12137,12 +12279,12 @@
           </wp:inline>
         </w:drawing>
       </w:r>
-      <w:commentRangeEnd w:id="69"/>
+      <w:commentRangeEnd w:id="14"/>
       <w:r>
         <w:rPr>
           <w:rStyle w:val="CommentReference"/>
         </w:rPr>
-        <w:commentReference w:id="69"/>
+        <w:commentReference w:id="14"/>
       </w:r>
     </w:p>
     <w:p>
@@ -12199,7 +12341,7 @@
                     <pic:cNvPicPr/>
                   </pic:nvPicPr>
                   <pic:blipFill>
-                    <a:blip r:embed="rId15" cstate="print">
+                    <a:blip r:embed="rId16" cstate="print">
                       <a:extLst>
                         <a:ext uri="{28A0092B-C50C-407E-A947-70E740481C1C}">
                           <a14:useLocalDpi xmlns:a14="http://schemas.microsoft.com/office/drawing/2010/main" val="0"/>
@@ -12318,7 +12460,7 @@
                     <pic:cNvPicPr/>
                   </pic:nvPicPr>
                   <pic:blipFill>
-                    <a:blip r:embed="rId16" cstate="print">
+                    <a:blip r:embed="rId17" cstate="print">
                       <a:extLst>
                         <a:ext uri="{28A0092B-C50C-407E-A947-70E740481C1C}">
                           <a14:useLocalDpi xmlns:a14="http://schemas.microsoft.com/office/drawing/2010/main" val="0"/>
@@ -12357,7 +12499,7 @@
 
 <file path=word/comments.xml><?xml version="1.0" encoding="utf-8"?>
 <w:comments xmlns:wpc="http://schemas.microsoft.com/office/word/2010/wordprocessingCanvas" xmlns:cx="http://schemas.microsoft.com/office/drawing/2014/chartex" xmlns:cx1="http://schemas.microsoft.com/office/drawing/2015/9/8/chartex" xmlns:cx2="http://schemas.microsoft.com/office/drawing/2015/10/21/chartex" xmlns:cx3="http://schemas.microsoft.com/office/drawing/2016/5/9/chartex" xmlns:cx4="http://schemas.microsoft.com/office/drawing/2016/5/10/chartex" xmlns:cx5="http://schemas.microsoft.com/office/drawing/2016/5/11/chartex" xmlns:cx6="http://schemas.microsoft.com/office/drawing/2016/5/12/chartex" xmlns:cx7="http://schemas.microsoft.com/office/drawing/2016/5/13/chartex" xmlns:cx8="http://schemas.microsoft.com/office/drawing/2016/5/14/chartex" xmlns:mc="http://schemas.openxmlformats.org/markup-compatibility/2006" xmlns:aink="http://schemas.microsoft.com/office/drawing/2016/ink" xmlns:am3d="http://schemas.microsoft.com/office/drawing/2017/model3d" xmlns:o="urn:schemas-microsoft-com:office:office" xmlns:r="http://schemas.openxmlformats.org/officeDocument/2006/relationships" xmlns:m="http://schemas.openxmlformats.org/officeDocument/2006/math" xmlns:v="urn:schemas-microsoft-com:vml" xmlns:wp14="http://schemas.microsoft.com/office/word/2010/wordprocessingDrawing" xmlns:wp="http://schemas.openxmlformats.org/drawingml/2006/wordprocessingDrawing" xmlns:w10="urn:schemas-microsoft-com:office:word" xmlns:w="http://schemas.openxmlformats.org/wordprocessingml/2006/main" xmlns:w14="http://schemas.microsoft.com/office/word/2010/wordml" xmlns:w15="http://schemas.microsoft.com/office/word/2012/wordml" xmlns:w16cex="http://schemas.microsoft.com/office/word/2018/wordml/cex" xmlns:w16cid="http://schemas.microsoft.com/office/word/2016/wordml/cid" xmlns:w16="http://schemas.microsoft.com/office/word/2018/wordml" xmlns:w16se="http://schemas.microsoft.com/office/word/2015/wordml/symex" xmlns:wpg="http://schemas.microsoft.com/office/word/2010/wordprocessingGroup" xmlns:wpi="http://schemas.microsoft.com/office/word/2010/wordprocessingInk" xmlns:wne="http://schemas.microsoft.com/office/word/2006/wordml" xmlns:wps="http://schemas.microsoft.com/office/word/2010/wordprocessingShape" mc:Ignorable="w14 w15 w16se w16cid w16 w16cex wp14">
-  <w:comment w:id="4" w:author="Emma Chandler" w:date="2021-02-28T19:31:00Z" w:initials="EC">
+  <w:comment w:id="1" w:author="Emma Chandler" w:date="2021-02-28T19:31:00Z" w:initials="EC">
     <w:p>
       <w:pPr>
         <w:pStyle w:val="CommentText"/>
@@ -12369,11 +12511,16 @@
         <w:annotationRef/>
       </w:r>
       <w:r>
-        <w:t>IPCC: citation needs more information</w:t>
-      </w:r>
+        <w:t xml:space="preserve">IPCC: citation needs more </w:t>
+      </w:r>
+      <w:proofErr w:type="gramStart"/>
+      <w:r>
+        <w:t>information</w:t>
+      </w:r>
+      <w:proofErr w:type="gramEnd"/>
     </w:p>
   </w:comment>
-  <w:comment w:id="13" w:author="Emma Chandler" w:date="2021-02-27T09:19:00Z" w:initials="EC">
+  <w:comment w:id="2" w:author="Emma Chandler" w:date="2021-02-27T09:19:00Z" w:initials="EC">
     <w:p>
       <w:pPr>
         <w:pStyle w:val="CommentText"/>
@@ -12389,7 +12536,7 @@
       </w:r>
     </w:p>
   </w:comment>
-  <w:comment w:id="14" w:author="Emma Chandler" w:date="2021-02-28T19:17:00Z" w:initials="EC">
+  <w:comment w:id="3" w:author="Emma Chandler" w:date="2021-02-28T19:17:00Z" w:initials="EC">
     <w:p>
       <w:pPr>
         <w:pStyle w:val="CommentText"/>
@@ -12405,7 +12552,7 @@
       </w:r>
     </w:p>
   </w:comment>
-  <w:comment w:id="16" w:author="Emma Chandler" w:date="2021-03-12T13:33:00Z" w:initials="EC">
+  <w:comment w:id="4" w:author="Emma Chandler" w:date="2021-03-12T13:33:00Z" w:initials="EC">
     <w:p>
       <w:pPr>
         <w:pStyle w:val="CommentText"/>
@@ -12421,7 +12568,7 @@
       </w:r>
     </w:p>
   </w:comment>
-  <w:comment w:id="17" w:author="Emma Chandler" w:date="2020-11-20T11:14:00Z" w:initials="EC">
+  <w:comment w:id="5" w:author="Emma Chandler" w:date="2020-11-20T11:14:00Z" w:initials="EC">
     <w:p>
       <w:r>
         <w:rPr>
@@ -12429,7 +12576,7 @@
         </w:rPr>
         <w:annotationRef/>
       </w:r>
-      <w:bookmarkStart w:id="18" w:name="_Hlk65309036"/>
+      <w:bookmarkStart w:id="6" w:name="_Hlk65309036"/>
       <w:r>
         <w:fldChar w:fldCharType="begin"/>
       </w:r>
@@ -12451,7 +12598,7 @@
         </w:rPr>
         <w:fldChar w:fldCharType="end"/>
       </w:r>
-      <w:bookmarkEnd w:id="18"/>
+      <w:bookmarkEnd w:id="6"/>
     </w:p>
     <w:p>
       <w:pPr>
@@ -12459,7 +12606,7 @@
       </w:pPr>
     </w:p>
   </w:comment>
-  <w:comment w:id="19" w:author="Emma Chandler" w:date="2021-03-12T13:57:00Z" w:initials="EC">
+  <w:comment w:id="7" w:author="Emma Chandler" w:date="2021-03-12T13:57:00Z" w:initials="EC">
     <w:p>
       <w:pPr>
         <w:pStyle w:val="CommentText"/>
@@ -12475,7 +12622,7 @@
       </w:r>
     </w:p>
   </w:comment>
-  <w:comment w:id="20" w:author="Emma Chandler" w:date="2021-02-28T21:13:00Z" w:initials="EC">
+  <w:comment w:id="8" w:author="Emma Chandler" w:date="2021-02-28T21:13:00Z" w:initials="EC">
     <w:p>
       <w:pPr>
         <w:pStyle w:val="CommentText"/>
@@ -12487,7 +12634,15 @@
         <w:annotationRef/>
       </w:r>
       <w:r>
-        <w:t>Should we include the figure with the full model? And/Or reduced model?</w:t>
+        <w:t xml:space="preserve">Should we include the figure with the full model? </w:t>
+      </w:r>
+      <w:proofErr w:type="spellStart"/>
+      <w:r>
+        <w:t>And/Or</w:t>
+      </w:r>
+      <w:proofErr w:type="spellEnd"/>
+      <w:r>
+        <w:t xml:space="preserve"> reduced model?</w:t>
       </w:r>
     </w:p>
     <w:p>
@@ -12553,7 +12708,7 @@
       </w:r>
     </w:p>
   </w:comment>
-  <w:comment w:id="21" w:author="Emma Chandler" w:date="2020-11-20T11:14:00Z" w:initials="EC">
+  <w:comment w:id="9" w:author="Emma Chandler" w:date="2020-11-20T11:14:00Z" w:initials="EC">
     <w:p>
       <w:pPr>
         <w:pStyle w:val="CommentText"/>
@@ -12564,7 +12719,7 @@
         </w:rPr>
         <w:annotationRef/>
       </w:r>
-      <w:bookmarkStart w:id="22" w:name="_Hlk65309060"/>
+      <w:bookmarkStart w:id="10" w:name="_Hlk65309060"/>
       <w:r>
         <w:fldChar w:fldCharType="begin"/>
       </w:r>
@@ -12586,10 +12741,10 @@
         </w:rPr>
         <w:fldChar w:fldCharType="end"/>
       </w:r>
-      <w:bookmarkEnd w:id="22"/>
+      <w:bookmarkEnd w:id="10"/>
     </w:p>
   </w:comment>
-  <w:comment w:id="24" w:author="Emma Chandler" w:date="2021-03-12T14:08:00Z" w:initials="EC">
+  <w:comment w:id="11" w:author="Emma Chandler" w:date="2021-03-12T14:08:00Z" w:initials="EC">
     <w:p>
       <w:pPr>
         <w:pStyle w:val="CommentText"/>
@@ -12605,7 +12760,7 @@
       </w:r>
     </w:p>
   </w:comment>
-  <w:comment w:id="67" w:author="Steven Travers" w:date="2020-12-02T22:38:00Z" w:initials="ST">
+  <w:comment w:id="12" w:author="Steven Travers" w:date="2020-12-02T22:38:00Z" w:initials="ST">
     <w:p>
       <w:pPr>
         <w:pStyle w:val="CommentText"/>
@@ -12621,7 +12776,7 @@
       </w:r>
     </w:p>
   </w:comment>
-  <w:comment w:id="68" w:author="Steven Travers" w:date="2020-12-02T21:48:00Z" w:initials="ST">
+  <w:comment w:id="13" w:author="Steven Travers" w:date="2020-12-02T21:48:00Z" w:initials="ST">
     <w:p>
       <w:pPr>
         <w:pStyle w:val="CommentText"/>
@@ -12637,7 +12792,7 @@
       </w:r>
     </w:p>
   </w:comment>
-  <w:comment w:id="69" w:author="Emma Chandler" w:date="2021-02-28T21:00:00Z" w:initials="EC">
+  <w:comment w:id="14" w:author="Emma Chandler" w:date="2021-02-28T21:00:00Z" w:initials="EC">
     <w:p>
       <w:pPr>
         <w:pStyle w:val="CommentText"/>
@@ -14100,6 +14255,7 @@
   <w:style w:type="character" w:default="1" w:styleId="DefaultParagraphFont">
     <w:name w:val="Default Paragraph Font"/>
     <w:uiPriority w:val="1"/>
+    <w:semiHidden/>
     <w:unhideWhenUsed/>
   </w:style>
   <w:style w:type="table" w:default="1" w:styleId="TableNormal">
@@ -14732,4 +14888,16 @@
     </a:ext>
   </a:extLst>
 </a:theme>
+</file>
+
+<file path=customXml/item1.xml><?xml version="1.0" encoding="utf-8"?>
+<b:Sources xmlns:b="http://schemas.openxmlformats.org/officeDocument/2006/bibliography" xmlns="http://schemas.openxmlformats.org/officeDocument/2006/bibliography" SelectedStyle="\APASixthEditionOfficeOnline.xsl" StyleName="APA" Version="6"/>
+</file>
+
+<file path=customXml/itemProps1.xml><?xml version="1.0" encoding="utf-8"?>
+<ds:datastoreItem xmlns:ds="http://schemas.openxmlformats.org/officeDocument/2006/customXml" ds:itemID="{6B76A4EC-0044-4DAA-AAA7-D15FA9198306}">
+  <ds:schemaRefs>
+    <ds:schemaRef ds:uri="http://schemas.openxmlformats.org/officeDocument/2006/bibliography"/>
+  </ds:schemaRefs>
+</ds:datastoreItem>
 </file>
</xml_diff>